<commit_message>
[Silverfox] pc스킬 임시 저장
</commit_message>
<xml_diff>
--- a/DesignDocs/Design/기획 문서/PC_스킬(임시).docx
+++ b/DesignDocs/Design/기획 문서/PC_스킬(임시).docx
@@ -1,6 +1,6 @@
 
 <file path=word/document.xml><?xml version="1.0" encoding="utf-8"?>
-<w:document xmlns:wpc="http://schemas.microsoft.com/office/word/2010/wordprocessingCanvas" xmlns:mc="http://schemas.openxmlformats.org/markup-compatibility/2006" xmlns:o="urn:schemas-microsoft-com:office:office" xmlns:r="http://schemas.openxmlformats.org/officeDocument/2006/relationships" xmlns:m="http://schemas.openxmlformats.org/officeDocument/2006/math" xmlns:v="urn:schemas-microsoft-com:vml" xmlns:wp14="http://schemas.microsoft.com/office/word/2010/wordprocessingDrawing" xmlns:wp="http://schemas.openxmlformats.org/drawingml/2006/wordprocessingDrawing" xmlns:w10="urn:schemas-microsoft-com:office:word" xmlns:w="http://schemas.openxmlformats.org/wordprocessingml/2006/main" xmlns:w14="http://schemas.microsoft.com/office/word/2010/wordml" xmlns:w15="http://schemas.microsoft.com/office/word/2012/wordml" xmlns:wpg="http://schemas.microsoft.com/office/word/2010/wordprocessingGroup" xmlns:wpi="http://schemas.microsoft.com/office/word/2010/wordprocessingInk" xmlns:wne="http://schemas.microsoft.com/office/word/2006/wordml" xmlns:wps="http://schemas.microsoft.com/office/word/2010/wordprocessingShape" mc:Ignorable="w14 w15 wp14">
+<w:document xmlns:wpc="http://schemas.microsoft.com/office/word/2010/wordprocessingCanvas" xmlns:cx="http://schemas.microsoft.com/office/drawing/2014/chartex" xmlns:cx1="http://schemas.microsoft.com/office/drawing/2015/9/8/chartex" xmlns:cx2="http://schemas.microsoft.com/office/drawing/2015/10/21/chartex" xmlns:cx3="http://schemas.microsoft.com/office/drawing/2016/5/9/chartex" xmlns:cx4="http://schemas.microsoft.com/office/drawing/2016/5/10/chartex" xmlns:cx5="http://schemas.microsoft.com/office/drawing/2016/5/11/chartex" xmlns:cx6="http://schemas.microsoft.com/office/drawing/2016/5/12/chartex" xmlns:cx7="http://schemas.microsoft.com/office/drawing/2016/5/13/chartex" xmlns:cx8="http://schemas.microsoft.com/office/drawing/2016/5/14/chartex" xmlns:mc="http://schemas.openxmlformats.org/markup-compatibility/2006" xmlns:aink="http://schemas.microsoft.com/office/drawing/2016/ink" xmlns:am3d="http://schemas.microsoft.com/office/drawing/2017/model3d" xmlns:o="urn:schemas-microsoft-com:office:office" xmlns:r="http://schemas.openxmlformats.org/officeDocument/2006/relationships" xmlns:m="http://schemas.openxmlformats.org/officeDocument/2006/math" xmlns:v="urn:schemas-microsoft-com:vml" xmlns:wp14="http://schemas.microsoft.com/office/word/2010/wordprocessingDrawing" xmlns:wp="http://schemas.openxmlformats.org/drawingml/2006/wordprocessingDrawing" xmlns:w10="urn:schemas-microsoft-com:office:word" xmlns:w="http://schemas.openxmlformats.org/wordprocessingml/2006/main" xmlns:w14="http://schemas.microsoft.com/office/word/2010/wordml" xmlns:w15="http://schemas.microsoft.com/office/word/2012/wordml" xmlns:w16cid="http://schemas.microsoft.com/office/word/2016/wordml/cid" xmlns:w16se="http://schemas.microsoft.com/office/word/2015/wordml/symex" xmlns:wpg="http://schemas.microsoft.com/office/word/2010/wordprocessingGroup" xmlns:wpi="http://schemas.microsoft.com/office/word/2010/wordprocessingInk" xmlns:wne="http://schemas.microsoft.com/office/word/2006/wordml" xmlns:wps="http://schemas.microsoft.com/office/word/2010/wordprocessingShape" mc:Ignorable="w14 w15 w16se w16cid wp14">
   <w:body>
     <w:p>
       <w:r>
@@ -159,16 +159,8 @@
         <w:rPr>
           <w:rFonts w:hint="eastAsia"/>
         </w:rPr>
-        <w:t xml:space="preserve">가 사용하는 </w:t>
-      </w:r>
-      <w:proofErr w:type="spellStart"/>
-      <w:r>
-        <w:rPr>
-          <w:rFonts w:hint="eastAsia"/>
-        </w:rPr>
-        <w:t>스킬을</w:t>
-      </w:r>
-      <w:proofErr w:type="spellEnd"/>
+        <w:t>가 사용하는 스킬을</w:t>
+      </w:r>
       <w:r>
         <w:rPr>
           <w:rFonts w:hint="eastAsia"/>
@@ -203,19 +195,11 @@
       <w:r>
         <w:t xml:space="preserve">NPC </w:t>
       </w:r>
-      <w:proofErr w:type="spellStart"/>
-      <w:r>
-        <w:rPr>
-          <w:rFonts w:hint="eastAsia"/>
-        </w:rPr>
-        <w:t>스킬을</w:t>
-      </w:r>
-      <w:proofErr w:type="spellEnd"/>
-      <w:r>
-        <w:rPr>
-          <w:rFonts w:hint="eastAsia"/>
-        </w:rPr>
-        <w:t xml:space="preserve"> </w:t>
+      <w:r>
+        <w:rPr>
+          <w:rFonts w:hint="eastAsia"/>
+        </w:rPr>
+        <w:t xml:space="preserve">스킬을 </w:t>
       </w:r>
       <w:proofErr w:type="spellStart"/>
       <w:r>
@@ -259,19 +243,25 @@
         </w:numPr>
         <w:ind w:leftChars="0"/>
       </w:pPr>
+      <w:r>
+        <w:rPr>
+          <w:rFonts w:hint="eastAsia"/>
+        </w:rPr>
+        <w:t xml:space="preserve">레퍼런스 </w:t>
+      </w:r>
       <w:proofErr w:type="spellStart"/>
       <w:r>
         <w:rPr>
           <w:rFonts w:hint="eastAsia"/>
         </w:rPr>
-        <w:t>레퍼런스</w:t>
+        <w:t>게임에서와</w:t>
       </w:r>
       <w:proofErr w:type="spellEnd"/>
       <w:r>
         <w:rPr>
           <w:rFonts w:hint="eastAsia"/>
         </w:rPr>
-        <w:t xml:space="preserve"> 게임에서와 다르게 게임 내 아이템의 역할을 하기 때문에 그에 대한 타 부서의 이해를 돕기 위해 작성함.</w:t>
+        <w:t xml:space="preserve"> 다르게 게임 내 아이템의 역할을 하기 때문에 그에 대한 타 부서의 이해를 돕기 위해 작성함.</w:t>
       </w:r>
     </w:p>
     <w:p/>
@@ -345,19 +335,19 @@
       <w:r>
         <w:t xml:space="preserve"> </w:t>
       </w:r>
-      <w:proofErr w:type="spellStart"/>
-      <w:r>
-        <w:rPr>
-          <w:rFonts w:hint="eastAsia"/>
-        </w:rPr>
-        <w:t>스킬의</w:t>
-      </w:r>
-      <w:proofErr w:type="spellEnd"/>
-      <w:r>
-        <w:rPr>
-          <w:rFonts w:hint="eastAsia"/>
-        </w:rPr>
-        <w:t xml:space="preserve"> 아이템화는 스킬 스크롤이라 한다.</w:t>
+      <w:r>
+        <w:rPr>
+          <w:rFonts w:hint="eastAsia"/>
+        </w:rPr>
+        <w:t>스킬의 아이템화는 스킬</w:t>
+      </w:r>
+      <w:bookmarkStart w:id="0" w:name="_GoBack"/>
+      <w:bookmarkEnd w:id="0"/>
+      <w:r>
+        <w:rPr>
+          <w:rFonts w:hint="eastAsia"/>
+        </w:rPr>
+        <w:t xml:space="preserve"> 스크롤이라 한다.</w:t>
       </w:r>
     </w:p>
     <w:p>
@@ -370,19 +360,11 @@
       <w:r>
         <w:t xml:space="preserve">.2. </w:t>
       </w:r>
-      <w:proofErr w:type="spellStart"/>
-      <w:r>
-        <w:rPr>
-          <w:rFonts w:hint="eastAsia"/>
-        </w:rPr>
-        <w:t>스킬의</w:t>
-      </w:r>
-      <w:proofErr w:type="spellEnd"/>
-      <w:r>
-        <w:rPr>
-          <w:rFonts w:hint="eastAsia"/>
-        </w:rPr>
-        <w:t xml:space="preserve"> 획득</w:t>
+      <w:r>
+        <w:rPr>
+          <w:rFonts w:hint="eastAsia"/>
+        </w:rPr>
+        <w:t>스킬의 획득</w:t>
       </w:r>
     </w:p>
     <w:p>
@@ -409,20 +391,20 @@
         </w:rPr>
         <w:t xml:space="preserve">가 사망하면 확률에 의하여 자동으로 </w:t>
       </w:r>
-      <w:r>
-        <w:rPr>
-          <w:rFonts w:hint="eastAsia"/>
-        </w:rPr>
-        <w:t xml:space="preserve">아이템 </w:t>
-      </w:r>
-      <w:proofErr w:type="spellStart"/>
-      <w:r>
-        <w:rPr>
-          <w:rFonts w:hint="eastAsia"/>
-        </w:rPr>
-        <w:t>드랍</w:t>
-      </w:r>
-      <w:proofErr w:type="spellEnd"/>
+      <w:commentRangeStart w:id="1"/>
+      <w:r>
+        <w:rPr>
+          <w:rFonts w:hint="eastAsia"/>
+        </w:rPr>
+        <w:t>아이템 드랍</w:t>
+      </w:r>
+      <w:commentRangeEnd w:id="1"/>
+      <w:r>
+        <w:rPr>
+          <w:rStyle w:val="a5"/>
+        </w:rPr>
+        <w:commentReference w:id="1"/>
+      </w:r>
       <w:r>
         <w:rPr>
           <w:rFonts w:hint="eastAsia"/>
@@ -438,14 +420,26 @@
         </w:rPr>
         <w:t xml:space="preserve">의 </w:t>
       </w:r>
-      <w:proofErr w:type="spellStart"/>
-      <w:r>
-        <w:rPr>
-          <w:rFonts w:hint="eastAsia"/>
-        </w:rPr>
-        <w:t>인벤토리에</w:t>
-      </w:r>
-      <w:proofErr w:type="spellEnd"/>
+      <w:commentRangeStart w:id="2"/>
+      <w:r>
+        <w:rPr>
+          <w:rFonts w:hint="eastAsia"/>
+        </w:rPr>
+        <w:t>인벤토리</w:t>
+      </w:r>
+      <w:commentRangeEnd w:id="2"/>
+      <w:r>
+        <w:rPr>
+          <w:rStyle w:val="a5"/>
+        </w:rPr>
+        <w:commentReference w:id="2"/>
+      </w:r>
+      <w:r>
+        <w:rPr>
+          <w:rFonts w:hint="eastAsia"/>
+        </w:rPr>
+        <w:t>에</w:t>
+      </w:r>
       <w:r>
         <w:rPr>
           <w:rStyle w:val="ac"/>
@@ -468,19 +462,11 @@
         </w:numPr>
         <w:ind w:leftChars="0"/>
       </w:pPr>
-      <w:proofErr w:type="spellStart"/>
-      <w:r>
-        <w:rPr>
-          <w:rFonts w:hint="eastAsia"/>
-        </w:rPr>
-        <w:t>스킬을</w:t>
-      </w:r>
-      <w:proofErr w:type="spellEnd"/>
-      <w:r>
-        <w:rPr>
-          <w:rFonts w:hint="eastAsia"/>
-        </w:rPr>
-        <w:t xml:space="preserve"> 획득 할 경우 </w:t>
+      <w:r>
+        <w:rPr>
+          <w:rFonts w:hint="eastAsia"/>
+        </w:rPr>
+        <w:t xml:space="preserve">스킬을 획득 할 경우 </w:t>
       </w:r>
       <w:r>
         <w:t>QWE</w:t>
@@ -520,38 +506,24 @@
         <w:rPr>
           <w:rFonts w:hint="eastAsia"/>
         </w:rPr>
-        <w:t xml:space="preserve">가지 </w:t>
+        <w:t xml:space="preserve">가지 스킬을 모두 보유하고 있을 경우 </w:t>
       </w:r>
       <w:proofErr w:type="spellStart"/>
       <w:r>
         <w:rPr>
           <w:rFonts w:hint="eastAsia"/>
         </w:rPr>
-        <w:t>스킬을</w:t>
+        <w:t>스킬</w:t>
+      </w:r>
+      <w:r>
+        <w:rPr>
+          <w:rFonts w:hint="eastAsia"/>
+        </w:rPr>
+        <w:t>창</w:t>
       </w:r>
       <w:proofErr w:type="spellEnd"/>
       <w:r>
         <w:rPr>
-          <w:rFonts w:hint="eastAsia"/>
-        </w:rPr>
-        <w:t xml:space="preserve"> 모두 보유하고 있을 경우 </w:t>
-      </w:r>
-      <w:proofErr w:type="spellStart"/>
-      <w:r>
-        <w:rPr>
-          <w:rFonts w:hint="eastAsia"/>
-        </w:rPr>
-        <w:t>스킬</w:t>
-      </w:r>
-      <w:r>
-        <w:rPr>
-          <w:rFonts w:hint="eastAsia"/>
-        </w:rPr>
-        <w:t>창</w:t>
-      </w:r>
-      <w:proofErr w:type="spellEnd"/>
-      <w:r>
-        <w:rPr>
           <w:rStyle w:val="ac"/>
         </w:rPr>
         <w:footnoteReference w:id="3"/>
@@ -579,19 +551,11 @@
       <w:r>
         <w:t xml:space="preserve">.3. </w:t>
       </w:r>
-      <w:proofErr w:type="spellStart"/>
-      <w:r>
-        <w:rPr>
-          <w:rFonts w:hint="eastAsia"/>
-        </w:rPr>
-        <w:t>스킬의</w:t>
-      </w:r>
-      <w:proofErr w:type="spellEnd"/>
-      <w:r>
-        <w:rPr>
-          <w:rFonts w:hint="eastAsia"/>
-        </w:rPr>
-        <w:t xml:space="preserve"> 파기</w:t>
+      <w:r>
+        <w:rPr>
+          <w:rFonts w:hint="eastAsia"/>
+        </w:rPr>
+        <w:t>스킬의 파기</w:t>
       </w:r>
     </w:p>
     <w:p>
@@ -603,33 +567,11 @@
         </w:numPr>
         <w:ind w:leftChars="0"/>
       </w:pPr>
-      <w:proofErr w:type="spellStart"/>
-      <w:r>
-        <w:rPr>
-          <w:rFonts w:hint="eastAsia"/>
-        </w:rPr>
-        <w:t>스킬을</w:t>
-      </w:r>
-      <w:proofErr w:type="spellEnd"/>
-      <w:r>
-        <w:rPr>
-          <w:rFonts w:hint="eastAsia"/>
-        </w:rPr>
-        <w:t xml:space="preserve"> 소지함에 있어 특정 개수 이상의 </w:t>
-      </w:r>
-      <w:proofErr w:type="spellStart"/>
-      <w:r>
-        <w:rPr>
-          <w:rFonts w:hint="eastAsia"/>
-        </w:rPr>
-        <w:t>스킬을</w:t>
-      </w:r>
-      <w:proofErr w:type="spellEnd"/>
-      <w:r>
-        <w:rPr>
-          <w:rFonts w:hint="eastAsia"/>
-        </w:rPr>
-        <w:t xml:space="preserve"> 소유하려고 시도 할 경우 A</w:t>
+      <w:r>
+        <w:rPr>
+          <w:rFonts w:hint="eastAsia"/>
+        </w:rPr>
+        <w:t>스킬을 소지함에 있어 특정 개수 이상의 스킬을 소유하려고 시도 할 경우 A</w:t>
       </w:r>
       <w:r>
         <w:t xml:space="preserve">ct </w:t>
@@ -638,35 +580,13 @@
         <w:rPr>
           <w:rFonts w:hint="eastAsia"/>
         </w:rPr>
-        <w:t xml:space="preserve">내의 </w:t>
-      </w:r>
-      <w:proofErr w:type="spellStart"/>
-      <w:r>
-        <w:rPr>
-          <w:rFonts w:hint="eastAsia"/>
-        </w:rPr>
-        <w:t>몬스터를</w:t>
-      </w:r>
-      <w:proofErr w:type="spellEnd"/>
-      <w:r>
-        <w:rPr>
-          <w:rFonts w:hint="eastAsia"/>
-        </w:rPr>
-        <w:t xml:space="preserve"> 처치하고 자동으로 </w:t>
-      </w:r>
-      <w:proofErr w:type="spellStart"/>
-      <w:r>
-        <w:rPr>
-          <w:rFonts w:hint="eastAsia"/>
-        </w:rPr>
-        <w:t>인벤토리에</w:t>
-      </w:r>
-      <w:proofErr w:type="spellEnd"/>
-      <w:r>
-        <w:rPr>
-          <w:rFonts w:hint="eastAsia"/>
-        </w:rPr>
-        <w:t xml:space="preserve"> 갱신된다.</w:t>
+        <w:t xml:space="preserve">내의 몬스터를 처치하고 자동으로 </w:t>
+      </w:r>
+      <w:r>
+        <w:rPr>
+          <w:rFonts w:hint="eastAsia"/>
+        </w:rPr>
+        <w:t>인벤토리에 갱신된다.</w:t>
       </w:r>
     </w:p>
     <w:p>
@@ -682,35 +602,7 @@
         <w:rPr>
           <w:rFonts w:hint="eastAsia"/>
         </w:rPr>
-        <w:t xml:space="preserve">오픈 된 </w:t>
-      </w:r>
-      <w:proofErr w:type="spellStart"/>
-      <w:r>
-        <w:rPr>
-          <w:rFonts w:hint="eastAsia"/>
-        </w:rPr>
-        <w:t>인벤토리에서</w:t>
-      </w:r>
-      <w:proofErr w:type="spellEnd"/>
-      <w:r>
-        <w:rPr>
-          <w:rFonts w:hint="eastAsia"/>
-        </w:rPr>
-        <w:t xml:space="preserve"> 개수 이상의 </w:t>
-      </w:r>
-      <w:proofErr w:type="spellStart"/>
-      <w:r>
-        <w:rPr>
-          <w:rFonts w:hint="eastAsia"/>
-        </w:rPr>
-        <w:t>스킬을</w:t>
-      </w:r>
-      <w:proofErr w:type="spellEnd"/>
-      <w:r>
-        <w:rPr>
-          <w:rFonts w:hint="eastAsia"/>
-        </w:rPr>
-        <w:t xml:space="preserve"> 선택하여 파기 하여야 한다.</w:t>
+        <w:t>오픈 된 인벤토리에서 개수 이상의 스킬을 선택하여 파기 하여야 한다.</w:t>
       </w:r>
     </w:p>
     <w:p>
@@ -720,19 +612,11 @@
         </w:rPr>
         <w:t xml:space="preserve">3.4. </w:t>
       </w:r>
-      <w:proofErr w:type="spellStart"/>
-      <w:r>
-        <w:rPr>
-          <w:rFonts w:hint="eastAsia"/>
-        </w:rPr>
-        <w:t>스킬의</w:t>
-      </w:r>
-      <w:proofErr w:type="spellEnd"/>
-      <w:r>
-        <w:rPr>
-          <w:rFonts w:hint="eastAsia"/>
-        </w:rPr>
-        <w:t xml:space="preserve"> 종류</w:t>
+      <w:r>
+        <w:rPr>
+          <w:rFonts w:hint="eastAsia"/>
+        </w:rPr>
+        <w:t>스킬의 종류</w:t>
       </w:r>
     </w:p>
     <w:p/>
@@ -742,19 +626,11 @@
         <w:lastRenderedPageBreak/>
         <w:t xml:space="preserve">3.5. </w:t>
       </w:r>
-      <w:proofErr w:type="spellStart"/>
-      <w:r>
-        <w:rPr>
-          <w:rFonts w:hint="eastAsia"/>
-        </w:rPr>
-        <w:t>스킬의</w:t>
-      </w:r>
-      <w:proofErr w:type="spellEnd"/>
-      <w:r>
-        <w:rPr>
-          <w:rFonts w:hint="eastAsia"/>
-        </w:rPr>
-        <w:t xml:space="preserve"> 사용</w:t>
+      <w:r>
+        <w:rPr>
+          <w:rFonts w:hint="eastAsia"/>
+        </w:rPr>
+        <w:t>스킬의 사용</w:t>
       </w:r>
     </w:p>
     <w:p>
@@ -784,21 +660,7 @@
         <w:rPr>
           <w:rFonts w:hint="eastAsia"/>
         </w:rPr>
-        <w:t xml:space="preserve"> 사용함으로써 </w:t>
-      </w:r>
-      <w:proofErr w:type="spellStart"/>
-      <w:r>
-        <w:rPr>
-          <w:rFonts w:hint="eastAsia"/>
-        </w:rPr>
-        <w:t>스킬을</w:t>
-      </w:r>
-      <w:proofErr w:type="spellEnd"/>
-      <w:r>
-        <w:rPr>
-          <w:rFonts w:hint="eastAsia"/>
-        </w:rPr>
-        <w:t xml:space="preserve"> 배울 수 있다.</w:t>
+        <w:t xml:space="preserve"> 사용함으로써 스킬을 배울 수 있다.</w:t>
       </w:r>
     </w:p>
     <w:p>
@@ -810,19 +672,11 @@
         </w:numPr>
         <w:ind w:leftChars="0"/>
       </w:pPr>
-      <w:proofErr w:type="spellStart"/>
-      <w:r>
-        <w:rPr>
-          <w:rFonts w:hint="eastAsia"/>
-        </w:rPr>
-        <w:t>스킬은</w:t>
-      </w:r>
-      <w:proofErr w:type="spellEnd"/>
-      <w:r>
-        <w:rPr>
-          <w:rFonts w:hint="eastAsia"/>
-        </w:rPr>
-        <w:t xml:space="preserve"> </w:t>
+      <w:r>
+        <w:rPr>
+          <w:rFonts w:hint="eastAsia"/>
+        </w:rPr>
+        <w:t xml:space="preserve">스킬은 </w:t>
       </w:r>
       <w:proofErr w:type="spellStart"/>
       <w:r>
@@ -901,21 +755,7 @@
         <w:rPr>
           <w:rFonts w:hint="eastAsia"/>
         </w:rPr>
-        <w:t xml:space="preserve"> </w:t>
-      </w:r>
-      <w:proofErr w:type="spellStart"/>
-      <w:r>
-        <w:rPr>
-          <w:rFonts w:hint="eastAsia"/>
-        </w:rPr>
-        <w:t>스킬의</w:t>
-      </w:r>
-      <w:proofErr w:type="spellEnd"/>
-      <w:r>
-        <w:rPr>
-          <w:rFonts w:hint="eastAsia"/>
-        </w:rPr>
-        <w:t xml:space="preserve"> 정의</w:t>
+        <w:t xml:space="preserve"> 스킬의 정의</w:t>
       </w:r>
     </w:p>
     <w:p>
@@ -939,21 +779,7 @@
         <w:rPr>
           <w:rFonts w:hint="eastAsia"/>
         </w:rPr>
-        <w:t xml:space="preserve"> </w:t>
-      </w:r>
-      <w:proofErr w:type="spellStart"/>
-      <w:r>
-        <w:rPr>
-          <w:rFonts w:hint="eastAsia"/>
-        </w:rPr>
-        <w:t>스킬은</w:t>
-      </w:r>
-      <w:proofErr w:type="spellEnd"/>
-      <w:r>
-        <w:rPr>
-          <w:rFonts w:hint="eastAsia"/>
-        </w:rPr>
-        <w:t xml:space="preserve"> </w:t>
+        <w:t xml:space="preserve"> 스킬은 </w:t>
       </w:r>
       <w:r>
         <w:t>PC</w:t>
@@ -962,21 +788,7 @@
         <w:rPr>
           <w:rFonts w:hint="eastAsia"/>
         </w:rPr>
-        <w:t xml:space="preserve">고유의 </w:t>
-      </w:r>
-      <w:proofErr w:type="spellStart"/>
-      <w:r>
-        <w:rPr>
-          <w:rFonts w:hint="eastAsia"/>
-        </w:rPr>
-        <w:t>스킬로써</w:t>
-      </w:r>
-      <w:proofErr w:type="spellEnd"/>
-      <w:r>
-        <w:rPr>
-          <w:rFonts w:hint="eastAsia"/>
-        </w:rPr>
-        <w:t xml:space="preserve"> </w:t>
+        <w:t xml:space="preserve">고유의 스킬로써 </w:t>
       </w:r>
       <w:r>
         <w:t>QWE</w:t>
@@ -985,21 +797,7 @@
         <w:rPr>
           <w:rFonts w:hint="eastAsia"/>
         </w:rPr>
-        <w:t xml:space="preserve">창에 등록된 </w:t>
-      </w:r>
-      <w:proofErr w:type="spellStart"/>
-      <w:r>
-        <w:rPr>
-          <w:rFonts w:hint="eastAsia"/>
-        </w:rPr>
-        <w:t>스킬의</w:t>
-      </w:r>
-      <w:proofErr w:type="spellEnd"/>
-      <w:r>
-        <w:rPr>
-          <w:rFonts w:hint="eastAsia"/>
-        </w:rPr>
-        <w:t xml:space="preserve"> 조합으로 </w:t>
+        <w:t xml:space="preserve">창에 등록된 스킬의 조합으로 </w:t>
       </w:r>
       <w:r>
         <w:rPr>
@@ -1038,30 +836,14 @@
         <w:rPr>
           <w:rFonts w:hint="eastAsia"/>
         </w:rPr>
-        <w:t xml:space="preserve"> </w:t>
-      </w:r>
-      <w:proofErr w:type="spellStart"/>
-      <w:r>
-        <w:rPr>
-          <w:rFonts w:hint="eastAsia"/>
-        </w:rPr>
-        <w:t>스킬은</w:t>
-      </w:r>
-      <w:proofErr w:type="spellEnd"/>
-      <w:r>
-        <w:rPr>
-          <w:rFonts w:hint="eastAsia"/>
-        </w:rPr>
-        <w:t xml:space="preserve"> 진</w:t>
-      </w:r>
-      <w:proofErr w:type="gramStart"/>
-      <w:r>
-        <w:rPr>
-          <w:rFonts w:hint="eastAsia"/>
-        </w:rPr>
-        <w:t>,일반이</w:t>
-      </w:r>
-      <w:proofErr w:type="gramEnd"/>
+        <w:t xml:space="preserve"> 스킬은 </w:t>
+      </w:r>
+      <w:r>
+        <w:rPr>
+          <w:rFonts w:hint="eastAsia"/>
+        </w:rPr>
+        <w:t>컨텐츠 적 분류에 따라 두가지가</w:t>
+      </w:r>
       <w:r>
         <w:rPr>
           <w:rFonts w:hint="eastAsia"/>
@@ -1107,21 +889,7 @@
         <w:rPr>
           <w:rFonts w:hint="eastAsia"/>
         </w:rPr>
-        <w:t xml:space="preserve"> </w:t>
-      </w:r>
-      <w:proofErr w:type="spellStart"/>
-      <w:r>
-        <w:rPr>
-          <w:rFonts w:hint="eastAsia"/>
-        </w:rPr>
-        <w:t>스킬을</w:t>
-      </w:r>
-      <w:proofErr w:type="spellEnd"/>
-      <w:r>
-        <w:rPr>
-          <w:rFonts w:hint="eastAsia"/>
-        </w:rPr>
-        <w:t xml:space="preserve"> 도입함으로써 </w:t>
+        <w:t xml:space="preserve"> 스킬을 도입함으로써 </w:t>
       </w:r>
       <w:r>
         <w:rPr>
@@ -1161,14 +929,12 @@
         </w:numPr>
         <w:ind w:leftChars="0"/>
       </w:pPr>
-      <w:proofErr w:type="spellStart"/>
       <w:r>
         <w:rPr>
           <w:rFonts w:hint="eastAsia"/>
         </w:rPr>
         <w:t>궁극기는</w:t>
       </w:r>
-      <w:proofErr w:type="spellEnd"/>
       <w:r>
         <w:rPr>
           <w:rFonts w:hint="eastAsia"/>
@@ -1309,19 +1075,11 @@
         </w:numPr>
         <w:ind w:leftChars="0"/>
       </w:pPr>
-      <w:proofErr w:type="spellStart"/>
-      <w:r>
-        <w:rPr>
-          <w:rFonts w:hint="eastAsia"/>
-        </w:rPr>
-        <w:t>궁극기는</w:t>
-      </w:r>
-      <w:proofErr w:type="spellEnd"/>
-      <w:r>
-        <w:rPr>
-          <w:rFonts w:hint="eastAsia"/>
-        </w:rPr>
-        <w:t xml:space="preserve"> QWE창의 조합으로 </w:t>
+      <w:r>
+        <w:rPr>
+          <w:rFonts w:hint="eastAsia"/>
+        </w:rPr>
+        <w:t xml:space="preserve">궁극기는 QWE창의 조합으로 </w:t>
       </w:r>
       <w:r>
         <w:t>on, off</w:t>
@@ -1332,19 +1090,19 @@
         </w:rPr>
         <w:t xml:space="preserve">가능하며 아래와 같은 </w:t>
       </w:r>
-      <w:commentRangeStart w:id="0"/>
+      <w:commentRangeStart w:id="3"/>
       <w:r>
         <w:rPr>
           <w:rFonts w:hint="eastAsia"/>
         </w:rPr>
         <w:t>알고리즘</w:t>
       </w:r>
-      <w:commentRangeEnd w:id="0"/>
+      <w:commentRangeEnd w:id="3"/>
       <w:r>
         <w:rPr>
           <w:rStyle w:val="a5"/>
         </w:rPr>
-        <w:commentReference w:id="0"/>
+        <w:commentReference w:id="3"/>
       </w:r>
       <w:r>
         <w:rPr>
@@ -1375,7 +1133,7 @@
                     <pic:cNvPicPr/>
                   </pic:nvPicPr>
                   <pic:blipFill>
-                    <a:blip r:embed="rId10" cstate="print">
+                    <a:blip r:embed="rId11" cstate="print">
                       <a:extLst>
                         <a:ext uri="{28A0092B-C50C-407E-A947-70E740481C1C}">
                           <a14:useLocalDpi xmlns:a14="http://schemas.microsoft.com/office/drawing/2010/main" val="0"/>
@@ -1458,20 +1216,18 @@
       <w:r>
         <w:t xml:space="preserve">.2.1. </w:t>
       </w:r>
-      <w:commentRangeStart w:id="1"/>
+      <w:commentRangeStart w:id="4"/>
       <w:proofErr w:type="spellStart"/>
-      <w:proofErr w:type="gramStart"/>
       <w:r>
         <w:t>cid</w:t>
       </w:r>
-      <w:commentRangeEnd w:id="1"/>
+      <w:commentRangeEnd w:id="4"/>
       <w:proofErr w:type="spellEnd"/>
-      <w:proofErr w:type="gramEnd"/>
       <w:r>
         <w:rPr>
           <w:rStyle w:val="a5"/>
         </w:rPr>
-        <w:commentReference w:id="1"/>
+        <w:commentReference w:id="4"/>
       </w:r>
     </w:p>
     <w:p>
@@ -1503,44 +1259,22 @@
       <w:r>
         <w:t xml:space="preserve"> </w:t>
       </w:r>
+      <w:r>
+        <w:rPr>
+          <w:rFonts w:hint="eastAsia"/>
+        </w:rPr>
+        <w:t xml:space="preserve">스킬을 구분하기 위한 </w:t>
+      </w:r>
       <w:proofErr w:type="spellStart"/>
       <w:r>
-        <w:rPr>
-          <w:rFonts w:hint="eastAsia"/>
-        </w:rPr>
-        <w:t>스킬을</w:t>
+        <w:t>int</w:t>
       </w:r>
       <w:proofErr w:type="spellEnd"/>
       <w:r>
         <w:rPr>
           <w:rFonts w:hint="eastAsia"/>
         </w:rPr>
-        <w:t xml:space="preserve"> 구분하기 위한 </w:t>
-      </w:r>
-      <w:proofErr w:type="spellStart"/>
-      <w:r>
-        <w:t>int</w:t>
-      </w:r>
-      <w:proofErr w:type="spellEnd"/>
-      <w:r>
-        <w:rPr>
-          <w:rFonts w:hint="eastAsia"/>
-        </w:rPr>
-        <w:t xml:space="preserve">형 </w:t>
-      </w:r>
-      <w:proofErr w:type="spellStart"/>
-      <w:r>
-        <w:rPr>
-          <w:rFonts w:hint="eastAsia"/>
-        </w:rPr>
-        <w:t>구분자이다</w:t>
-      </w:r>
-      <w:proofErr w:type="spellEnd"/>
-      <w:r>
-        <w:rPr>
-          <w:rFonts w:hint="eastAsia"/>
-        </w:rPr>
-        <w:t>.</w:t>
+        <w:t>형 구분자이다.</w:t>
       </w:r>
     </w:p>
     <w:p>
@@ -1574,7 +1308,6 @@
       </w:tblPr>
       <w:tblGrid>
         <w:gridCol w:w="1357"/>
-        <w:gridCol w:w="2304"/>
         <w:gridCol w:w="2523"/>
         <w:gridCol w:w="2432"/>
       </w:tblGrid>
@@ -1582,60 +1315,35 @@
         <w:tc>
           <w:tcPr>
             <w:tcW w:w="1357" w:type="dxa"/>
+            <w:shd w:val="clear" w:color="auto" w:fill="FFFF00"/>
           </w:tcPr>
           <w:p>
             <w:pPr>
               <w:pStyle w:val="a4"/>
               <w:ind w:leftChars="0" w:left="0"/>
+              <w:rPr>
+                <w:shd w:val="clear" w:color="auto" w:fill="FFFF00"/>
+              </w:rPr>
             </w:pPr>
             <w:r>
               <w:rPr>
                 <w:rFonts w:hint="eastAsia"/>
+                <w:shd w:val="clear" w:color="auto" w:fill="FFFF00"/>
               </w:rPr>
               <w:t>1</w:t>
             </w:r>
             <w:r>
+              <w:rPr>
+                <w:shd w:val="clear" w:color="auto" w:fill="FFFF00"/>
+              </w:rPr>
               <w:t>,2</w:t>
             </w:r>
           </w:p>
         </w:tc>
         <w:tc>
           <w:tcPr>
-            <w:tcW w:w="2304" w:type="dxa"/>
-          </w:tcPr>
-          <w:p>
-            <w:pPr>
-              <w:pStyle w:val="a4"/>
-              <w:ind w:leftChars="0" w:left="0"/>
-            </w:pPr>
-            <w:r>
-              <w:t>3</w:t>
-            </w:r>
-          </w:p>
-        </w:tc>
-        <w:tc>
-          <w:tcPr>
             <w:tcW w:w="2523" w:type="dxa"/>
-          </w:tcPr>
-          <w:p>
-            <w:pPr>
-              <w:pStyle w:val="a4"/>
-              <w:ind w:leftChars="0" w:left="0"/>
-            </w:pPr>
-            <w:r>
-              <w:rPr>
-                <w:rFonts w:hint="eastAsia"/>
-              </w:rPr>
-              <w:t>4</w:t>
-            </w:r>
-            <w:r>
-              <w:t>,5</w:t>
-            </w:r>
-          </w:p>
-        </w:tc>
-        <w:tc>
-          <w:tcPr>
-            <w:tcW w:w="2432" w:type="dxa"/>
+            <w:shd w:val="clear" w:color="auto" w:fill="FFFF00"/>
           </w:tcPr>
           <w:p>
             <w:pPr>
@@ -1643,22 +1351,43 @@
               <w:ind w:leftChars="0" w:left="0"/>
               <w:rPr>
                 <w:rFonts w:hint="eastAsia"/>
+                <w:shd w:val="clear" w:color="auto" w:fill="FFFF00"/>
               </w:rPr>
             </w:pPr>
             <w:r>
               <w:rPr>
                 <w:rFonts w:hint="eastAsia"/>
+                <w:shd w:val="clear" w:color="auto" w:fill="FFFF00"/>
               </w:rPr>
-              <w:t>6</w:t>
+              <w:t>3</w:t>
             </w:r>
+          </w:p>
+        </w:tc>
+        <w:tc>
+          <w:tcPr>
+            <w:tcW w:w="2432" w:type="dxa"/>
+            <w:shd w:val="clear" w:color="auto" w:fill="FFFF00"/>
+          </w:tcPr>
+          <w:p>
+            <w:pPr>
+              <w:pStyle w:val="a4"/>
+              <w:ind w:leftChars="0" w:left="0"/>
+              <w:rPr>
+                <w:shd w:val="clear" w:color="auto" w:fill="FFFF00"/>
+              </w:rPr>
+            </w:pPr>
             <w:r>
-              <w:t xml:space="preserve">, </w:t>
+              <w:rPr>
+                <w:shd w:val="clear" w:color="auto" w:fill="FFFF00"/>
+              </w:rPr>
+              <w:t xml:space="preserve">4, </w:t>
             </w:r>
             <w:r>
               <w:rPr>
                 <w:rFonts w:hint="eastAsia"/>
+                <w:shd w:val="clear" w:color="auto" w:fill="FFFF00"/>
               </w:rPr>
-              <w:t>7</w:t>
+              <w:t>5</w:t>
             </w:r>
           </w:p>
         </w:tc>
@@ -1667,24 +1396,33 @@
         <w:tc>
           <w:tcPr>
             <w:tcW w:w="1357" w:type="dxa"/>
+            <w:shd w:val="clear" w:color="auto" w:fill="FFFF00"/>
           </w:tcPr>
           <w:p>
             <w:pPr>
               <w:pStyle w:val="a4"/>
               <w:ind w:leftChars="0" w:left="0"/>
+              <w:rPr>
+                <w:shd w:val="clear" w:color="auto" w:fill="FFFF00"/>
+              </w:rPr>
             </w:pPr>
             <w:r>
               <w:rPr>
                 <w:rFonts w:hint="eastAsia"/>
+                <w:shd w:val="clear" w:color="auto" w:fill="FFFF00"/>
               </w:rPr>
               <w:t>P</w:t>
             </w:r>
             <w:r>
+              <w:rPr>
+                <w:shd w:val="clear" w:color="auto" w:fill="FFFF00"/>
+              </w:rPr>
               <w:t xml:space="preserve">lace </w:t>
             </w:r>
             <w:r>
               <w:rPr>
                 <w:rFonts w:hint="eastAsia"/>
+                <w:shd w:val="clear" w:color="auto" w:fill="FFFF00"/>
               </w:rPr>
               <w:t>번호</w:t>
             </w:r>
@@ -1692,74 +1430,52 @@
         </w:tc>
         <w:tc>
           <w:tcPr>
-            <w:tcW w:w="2304" w:type="dxa"/>
+            <w:tcW w:w="2523" w:type="dxa"/>
+            <w:shd w:val="clear" w:color="auto" w:fill="FFFF00"/>
           </w:tcPr>
           <w:p>
             <w:pPr>
               <w:pStyle w:val="a4"/>
               <w:ind w:leftChars="0" w:left="0"/>
-            </w:pPr>
-            <w:proofErr w:type="spellStart"/>
-            <w:r>
               <w:rPr>
-                <w:rFonts w:hint="eastAsia"/>
+                <w:shd w:val="clear" w:color="auto" w:fill="FFFF00"/>
               </w:rPr>
-              <w:t>스킬을</w:t>
-            </w:r>
-            <w:proofErr w:type="spellEnd"/>
-            <w:r>
-              <w:rPr>
-                <w:rFonts w:hint="eastAsia"/>
-              </w:rPr>
-              <w:t xml:space="preserve"> 사용하는 </w:t>
-            </w:r>
-            <w:proofErr w:type="spellStart"/>
-            <w:r>
-              <w:t>npc</w:t>
-            </w:r>
-            <w:proofErr w:type="spellEnd"/>
-            <w:r>
-              <w:rPr>
-                <w:rFonts w:hint="eastAsia"/>
-              </w:rPr>
-              <w:t>의 등급</w:t>
-            </w:r>
-          </w:p>
-        </w:tc>
-        <w:tc>
-          <w:tcPr>
-            <w:tcW w:w="2523" w:type="dxa"/>
-          </w:tcPr>
-          <w:p>
-            <w:pPr>
-              <w:pStyle w:val="a4"/>
-              <w:ind w:leftChars="0" w:left="0"/>
             </w:pPr>
             <w:r>
               <w:rPr>
                 <w:rFonts w:hint="eastAsia"/>
+                <w:shd w:val="clear" w:color="auto" w:fill="FFFF00"/>
               </w:rPr>
-              <w:t>스킬 고유 번호</w:t>
+              <w:t>속성</w:t>
             </w:r>
           </w:p>
         </w:tc>
         <w:tc>
           <w:tcPr>
             <w:tcW w:w="2432" w:type="dxa"/>
+            <w:shd w:val="clear" w:color="auto" w:fill="FFFF00"/>
           </w:tcPr>
           <w:p>
             <w:pPr>
               <w:pStyle w:val="a4"/>
               <w:ind w:leftChars="0" w:left="0"/>
               <w:rPr>
-                <w:rFonts w:hint="eastAsia"/>
+                <w:shd w:val="clear" w:color="auto" w:fill="FFFF00"/>
               </w:rPr>
             </w:pPr>
             <w:r>
               <w:rPr>
                 <w:rFonts w:hint="eastAsia"/>
+                <w:shd w:val="clear" w:color="auto" w:fill="FFFF00"/>
               </w:rPr>
-              <w:t>속성</w:t>
+              <w:t>스킬 고유 번호</w:t>
+            </w:r>
+            <w:r>
+              <w:rPr>
+                <w:rFonts w:hint="eastAsia"/>
+                <w:shd w:val="clear" w:color="auto" w:fill="FFFF00"/>
+              </w:rPr>
+              <w:t xml:space="preserve"> </w:t>
             </w:r>
           </w:p>
         </w:tc>
@@ -1768,63 +1484,35 @@
         <w:tc>
           <w:tcPr>
             <w:tcW w:w="1357" w:type="dxa"/>
+            <w:shd w:val="clear" w:color="auto" w:fill="FFFF00"/>
           </w:tcPr>
           <w:p>
             <w:pPr>
               <w:pStyle w:val="a4"/>
               <w:ind w:leftChars="0" w:left="0"/>
+              <w:rPr>
+                <w:shd w:val="clear" w:color="auto" w:fill="FFFF00"/>
+              </w:rPr>
             </w:pPr>
             <w:r>
               <w:rPr>
                 <w:rFonts w:hint="eastAsia"/>
+                <w:shd w:val="clear" w:color="auto" w:fill="FFFF00"/>
               </w:rPr>
               <w:t>1</w:t>
             </w:r>
             <w:r>
+              <w:rPr>
+                <w:shd w:val="clear" w:color="auto" w:fill="FFFF00"/>
+              </w:rPr>
               <w:t>0</w:t>
             </w:r>
           </w:p>
         </w:tc>
         <w:tc>
           <w:tcPr>
-            <w:tcW w:w="2304" w:type="dxa"/>
-          </w:tcPr>
-          <w:p>
-            <w:pPr>
-              <w:pStyle w:val="a4"/>
-              <w:ind w:leftChars="0" w:left="0"/>
-            </w:pPr>
-            <w:r>
-              <w:rPr>
-                <w:rFonts w:hint="eastAsia"/>
-              </w:rPr>
-              <w:t>1</w:t>
-            </w:r>
-          </w:p>
-        </w:tc>
-        <w:tc>
-          <w:tcPr>
             <w:tcW w:w="2523" w:type="dxa"/>
-          </w:tcPr>
-          <w:p>
-            <w:pPr>
-              <w:pStyle w:val="a4"/>
-              <w:ind w:leftChars="0" w:left="0"/>
-            </w:pPr>
-            <w:r>
-              <w:rPr>
-                <w:rFonts w:hint="eastAsia"/>
-              </w:rPr>
-              <w:t>2</w:t>
-            </w:r>
-            <w:r>
-              <w:t>1</w:t>
-            </w:r>
-          </w:p>
-        </w:tc>
-        <w:tc>
-          <w:tcPr>
-            <w:tcW w:w="2432" w:type="dxa"/>
+            <w:shd w:val="clear" w:color="auto" w:fill="FFFF00"/>
           </w:tcPr>
           <w:p>
             <w:pPr>
@@ -1832,19 +1520,55 @@
               <w:ind w:leftChars="0" w:left="0"/>
               <w:rPr>
                 <w:rFonts w:hint="eastAsia"/>
+                <w:shd w:val="clear" w:color="auto" w:fill="FFFF00"/>
               </w:rPr>
             </w:pPr>
             <w:r>
               <w:rPr>
                 <w:rFonts w:hint="eastAsia"/>
+                <w:shd w:val="clear" w:color="auto" w:fill="FFFF00"/>
               </w:rPr>
-              <w:t>SB</w:t>
+              <w:t>5</w:t>
+            </w:r>
+          </w:p>
+        </w:tc>
+        <w:tc>
+          <w:tcPr>
+            <w:tcW w:w="2432" w:type="dxa"/>
+            <w:shd w:val="clear" w:color="auto" w:fill="FFFF00"/>
+          </w:tcPr>
+          <w:p>
+            <w:pPr>
+              <w:pStyle w:val="a4"/>
+              <w:ind w:leftChars="0" w:left="0"/>
+              <w:rPr>
+                <w:shd w:val="clear" w:color="auto" w:fill="FFFF00"/>
+              </w:rPr>
+            </w:pPr>
+            <w:r>
+              <w:rPr>
+                <w:rFonts w:hint="eastAsia"/>
+                <w:shd w:val="clear" w:color="auto" w:fill="FFFF00"/>
+              </w:rPr>
+              <w:t>1</w:t>
+            </w:r>
+            <w:r>
+              <w:rPr>
+                <w:shd w:val="clear" w:color="auto" w:fill="FFFF00"/>
+              </w:rPr>
+              <w:t>7</w:t>
             </w:r>
           </w:p>
         </w:tc>
       </w:tr>
     </w:tbl>
-    <w:p/>
+    <w:p>
+      <w:pPr>
+        <w:rPr>
+          <w:shd w:val="clear" w:color="auto" w:fill="FFFF00"/>
+        </w:rPr>
+      </w:pPr>
+    </w:p>
     <w:p>
       <w:pPr>
         <w:pStyle w:val="a4"/>
@@ -1853,82 +1577,82 @@
           <w:numId w:val="7"/>
         </w:numPr>
         <w:ind w:leftChars="0"/>
-      </w:pPr>
-      <w:r>
-        <w:rPr>
-          <w:rFonts w:hint="eastAsia"/>
+        <w:rPr>
+          <w:shd w:val="clear" w:color="auto" w:fill="FFFF00"/>
+        </w:rPr>
+      </w:pPr>
+      <w:r>
+        <w:rPr>
+          <w:rFonts w:hint="eastAsia"/>
+          <w:shd w:val="clear" w:color="auto" w:fill="FFFF00"/>
         </w:rPr>
         <w:t xml:space="preserve">위와 같이 </w:t>
       </w:r>
       <w:r>
-        <w:t>10121</w:t>
-      </w:r>
-      <w:r>
-        <w:t>SB</w:t>
-      </w:r>
-      <w:r>
-        <w:rPr>
-          <w:rFonts w:hint="eastAsia"/>
+        <w:rPr>
+          <w:shd w:val="clear" w:color="auto" w:fill="FFFF00"/>
+        </w:rPr>
+        <w:t>10517</w:t>
+      </w:r>
+      <w:r>
+        <w:rPr>
+          <w:rFonts w:hint="eastAsia"/>
+          <w:shd w:val="clear" w:color="auto" w:fill="FFFF00"/>
         </w:rPr>
         <w:t xml:space="preserve">인 경우 </w:t>
       </w:r>
       <w:r>
+        <w:rPr>
+          <w:shd w:val="clear" w:color="auto" w:fill="FFFF00"/>
+        </w:rPr>
         <w:t>10</w:t>
       </w:r>
       <w:r>
         <w:rPr>
           <w:rFonts w:hint="eastAsia"/>
+          <w:shd w:val="clear" w:color="auto" w:fill="FFFF00"/>
         </w:rPr>
         <w:t xml:space="preserve">번 구역의 </w:t>
       </w:r>
       <w:r>
-        <w:t>1</w:t>
-      </w:r>
-      <w:r>
-        <w:rPr>
-          <w:rFonts w:hint="eastAsia"/>
-        </w:rPr>
-        <w:t xml:space="preserve">번 등급 </w:t>
-      </w:r>
-      <w:proofErr w:type="spellStart"/>
-      <w:r>
-        <w:t>npc</w:t>
-      </w:r>
-      <w:proofErr w:type="spellEnd"/>
-      <w:r>
-        <w:rPr>
-          <w:rFonts w:hint="eastAsia"/>
-        </w:rPr>
-        <w:t xml:space="preserve">의 </w:t>
-      </w:r>
-      <w:r>
-        <w:t>21</w:t>
-      </w:r>
-      <w:r>
-        <w:rPr>
-          <w:rFonts w:hint="eastAsia"/>
+        <w:rPr>
+          <w:shd w:val="clear" w:color="auto" w:fill="FFFF00"/>
+        </w:rPr>
+        <w:t>5</w:t>
+      </w:r>
+      <w:r>
+        <w:rPr>
+          <w:rFonts w:hint="eastAsia"/>
+          <w:shd w:val="clear" w:color="auto" w:fill="FFFF00"/>
+        </w:rPr>
+        <w:t xml:space="preserve">번 </w:t>
+      </w:r>
+      <w:r>
+        <w:rPr>
+          <w:rFonts w:hint="eastAsia"/>
+          <w:shd w:val="clear" w:color="auto" w:fill="FFFF00"/>
+        </w:rPr>
+        <w:t xml:space="preserve">속성의 </w:t>
+      </w:r>
+      <w:r>
+        <w:rPr>
+          <w:shd w:val="clear" w:color="auto" w:fill="FFFF00"/>
+        </w:rPr>
+        <w:t>17</w:t>
+      </w:r>
+      <w:r>
+        <w:rPr>
+          <w:rFonts w:hint="eastAsia"/>
+          <w:shd w:val="clear" w:color="auto" w:fill="FFFF00"/>
         </w:rPr>
         <w:t>번</w:t>
       </w:r>
       <w:r>
         <w:rPr>
           <w:rFonts w:hint="eastAsia"/>
-        </w:rPr>
-        <w:t xml:space="preserve"> SB속성을 가진 </w:t>
-      </w:r>
-      <w:proofErr w:type="spellStart"/>
-      <w:r>
-        <w:rPr>
-          <w:rFonts w:hint="eastAsia"/>
-        </w:rPr>
-        <w:t>스킬이다</w:t>
-      </w:r>
-      <w:proofErr w:type="spellEnd"/>
-      <w:r>
-        <w:rPr>
-          <w:rFonts w:hint="eastAsia"/>
-        </w:rPr>
-        <w:t>.</w:t>
+          <w:shd w:val="clear" w:color="auto" w:fill="FFFF00"/>
+        </w:rPr>
+        <w:t xml:space="preserve"> 스킬이다.</w:t>
       </w:r>
     </w:p>
     <w:p>
@@ -1989,19 +1713,19 @@
         </w:rPr>
         <w:t xml:space="preserve">등급에 대한 정보는 </w:t>
       </w:r>
-      <w:commentRangeStart w:id="2"/>
+      <w:commentRangeStart w:id="5"/>
       <w:r>
         <w:rPr>
           <w:rFonts w:hint="eastAsia"/>
         </w:rPr>
         <w:t>등급 기획 문서</w:t>
       </w:r>
-      <w:commentRangeEnd w:id="2"/>
+      <w:commentRangeEnd w:id="5"/>
       <w:r>
         <w:rPr>
           <w:rStyle w:val="a5"/>
         </w:rPr>
-        <w:commentReference w:id="2"/>
+        <w:commentReference w:id="5"/>
       </w:r>
       <w:r>
         <w:rPr>
@@ -2020,11 +1744,9 @@
       <w:r>
         <w:t xml:space="preserve">.2.2. </w:t>
       </w:r>
-      <w:proofErr w:type="gramStart"/>
       <w:r>
         <w:t>name</w:t>
       </w:r>
-      <w:proofErr w:type="gramEnd"/>
     </w:p>
     <w:p>
       <w:pPr>
@@ -2042,21 +1764,7 @@
         <w:rPr>
           <w:rFonts w:hint="eastAsia"/>
         </w:rPr>
-        <w:t xml:space="preserve">은 </w:t>
-      </w:r>
-      <w:proofErr w:type="spellStart"/>
-      <w:r>
-        <w:rPr>
-          <w:rFonts w:hint="eastAsia"/>
-        </w:rPr>
-        <w:t>스킬을</w:t>
-      </w:r>
-      <w:proofErr w:type="spellEnd"/>
-      <w:r>
-        <w:rPr>
-          <w:rFonts w:hint="eastAsia"/>
-        </w:rPr>
-        <w:t xml:space="preserve"> 구분하기 위한 </w:t>
+        <w:t xml:space="preserve">은 스킬을 구분하기 위한 </w:t>
       </w:r>
       <w:r>
         <w:t>String</w:t>
@@ -2065,21 +1773,7 @@
         <w:rPr>
           <w:rFonts w:hint="eastAsia"/>
         </w:rPr>
-        <w:t xml:space="preserve">형 </w:t>
-      </w:r>
-      <w:proofErr w:type="spellStart"/>
-      <w:r>
-        <w:rPr>
-          <w:rFonts w:hint="eastAsia"/>
-        </w:rPr>
-        <w:t>구분자이다</w:t>
-      </w:r>
-      <w:proofErr w:type="spellEnd"/>
-      <w:r>
-        <w:rPr>
-          <w:rFonts w:hint="eastAsia"/>
-        </w:rPr>
-        <w:t>.</w:t>
+        <w:t>형 구분자이다.</w:t>
       </w:r>
     </w:p>
     <w:p>
@@ -2141,7 +1835,7 @@
       </w:r>
     </w:p>
     <w:p>
-      <w:commentRangeStart w:id="3"/>
+      <w:commentRangeStart w:id="6"/>
       <w:r>
         <w:rPr>
           <w:rFonts w:hint="eastAsia"/>
@@ -2152,18 +1846,16 @@
         <w:t xml:space="preserve">.3.3. </w:t>
       </w:r>
       <w:proofErr w:type="spellStart"/>
-      <w:proofErr w:type="gramStart"/>
       <w:r>
         <w:t>animset</w:t>
       </w:r>
-      <w:commentRangeEnd w:id="3"/>
+      <w:commentRangeEnd w:id="6"/>
       <w:proofErr w:type="spellEnd"/>
-      <w:proofErr w:type="gramEnd"/>
       <w:r>
         <w:rPr>
           <w:rStyle w:val="a5"/>
         </w:rPr>
-        <w:commentReference w:id="3"/>
+        <w:commentReference w:id="6"/>
       </w:r>
     </w:p>
     <w:p>
@@ -2208,7 +1900,7 @@
         </w:rPr>
         <w:t xml:space="preserve">은 </w:t>
       </w:r>
-      <w:commentRangeStart w:id="4"/>
+      <w:commentRangeStart w:id="7"/>
       <w:r>
         <w:t>Attack_Type.</w:t>
       </w:r>
@@ -2221,12 +1913,12 @@
       <w:r>
         <w:t>ocx</w:t>
       </w:r>
-      <w:commentRangeEnd w:id="4"/>
+      <w:commentRangeEnd w:id="7"/>
       <w:r>
         <w:rPr>
           <w:rStyle w:val="a5"/>
         </w:rPr>
-        <w:commentReference w:id="4"/>
+        <w:commentReference w:id="7"/>
       </w:r>
       <w:r>
         <w:t xml:space="preserve"> </w:t>
@@ -2249,12 +1941,10 @@
         <w:t xml:space="preserve">.4.5. </w:t>
       </w:r>
       <w:proofErr w:type="spellStart"/>
-      <w:proofErr w:type="gramStart"/>
       <w:r>
         <w:t>cooltime</w:t>
       </w:r>
       <w:proofErr w:type="spellEnd"/>
-      <w:proofErr w:type="gramEnd"/>
     </w:p>
     <w:p>
       <w:pPr>
@@ -2277,21 +1967,7 @@
         <w:rPr>
           <w:rFonts w:hint="eastAsia"/>
         </w:rPr>
-        <w:t xml:space="preserve"> </w:t>
-      </w:r>
-      <w:proofErr w:type="spellStart"/>
-      <w:r>
-        <w:rPr>
-          <w:rFonts w:hint="eastAsia"/>
-        </w:rPr>
-        <w:t>스킬의</w:t>
-      </w:r>
-      <w:proofErr w:type="spellEnd"/>
-      <w:r>
-        <w:rPr>
-          <w:rFonts w:hint="eastAsia"/>
-        </w:rPr>
-        <w:t xml:space="preserve"> 재사용 대기시간이며 </w:t>
+        <w:t xml:space="preserve"> 스킬의 재사용 대기시간이며 </w:t>
       </w:r>
       <w:r>
         <w:rPr>
@@ -2351,13 +2027,8 @@
         <w:t>4</w:t>
       </w:r>
       <w:r>
-        <w:t xml:space="preserve">.4.6. </w:t>
-      </w:r>
-      <w:proofErr w:type="gramStart"/>
-      <w:r>
-        <w:t>abnormal</w:t>
-      </w:r>
-      <w:proofErr w:type="gramEnd"/>
+        <w:t>.4.6. abnormal</w:t>
+      </w:r>
     </w:p>
     <w:p>
       <w:pPr>
@@ -2401,7 +2072,7 @@
         </w:rPr>
         <w:t xml:space="preserve">은 </w:t>
       </w:r>
-      <w:commentRangeStart w:id="5"/>
+      <w:commentRangeStart w:id="8"/>
       <w:r>
         <w:t>abnormal.</w:t>
       </w:r>
@@ -2414,12 +2085,12 @@
       <w:r>
         <w:t>sv</w:t>
       </w:r>
-      <w:commentRangeEnd w:id="5"/>
+      <w:commentRangeEnd w:id="8"/>
       <w:r>
         <w:rPr>
           <w:rStyle w:val="a5"/>
         </w:rPr>
-        <w:commentReference w:id="5"/>
+        <w:commentReference w:id="8"/>
       </w:r>
       <w:r>
         <w:rPr>
@@ -2436,7 +2107,6 @@
         <w:rPr>
           <w:rFonts w:hint="eastAsia"/>
         </w:rPr>
-        <w:lastRenderedPageBreak/>
         <w:t>4.4.7.</w:t>
       </w:r>
       <w:r>
@@ -2460,6 +2130,7 @@
         <w:rPr>
           <w:rFonts w:hint="eastAsia"/>
         </w:rPr>
+        <w:lastRenderedPageBreak/>
         <w:t>속성</w:t>
       </w:r>
       <w:r>
@@ -2491,19 +2162,11 @@
         <w:ind w:leftChars="0"/>
         <w:jc w:val="left"/>
       </w:pPr>
-      <w:proofErr w:type="spellStart"/>
-      <w:r>
-        <w:rPr>
-          <w:rFonts w:hint="eastAsia"/>
-        </w:rPr>
-        <w:t>궁극기를</w:t>
-      </w:r>
-      <w:proofErr w:type="spellEnd"/>
-      <w:r>
-        <w:rPr>
-          <w:rFonts w:hint="eastAsia"/>
-        </w:rPr>
-        <w:t xml:space="preserve"> 도출하기 위한 String형 </w:t>
+      <w:r>
+        <w:rPr>
+          <w:rFonts w:hint="eastAsia"/>
+        </w:rPr>
+        <w:t xml:space="preserve">궁극기를 도출하기 위한 String형 </w:t>
       </w:r>
       <w:proofErr w:type="spellStart"/>
       <w:r>
@@ -2527,13 +2190,14 @@
         <w:tblLook w:val="04A0" w:firstRow="1" w:lastRow="0" w:firstColumn="1" w:lastColumn="0" w:noHBand="0" w:noVBand="1"/>
       </w:tblPr>
       <w:tblGrid>
-        <w:gridCol w:w="4508"/>
-        <w:gridCol w:w="4508"/>
+        <w:gridCol w:w="3017"/>
+        <w:gridCol w:w="3053"/>
+        <w:gridCol w:w="2946"/>
       </w:tblGrid>
       <w:tr>
         <w:tc>
           <w:tcPr>
-            <w:tcW w:w="4508" w:type="dxa"/>
+            <w:tcW w:w="3017" w:type="dxa"/>
           </w:tcPr>
           <w:p>
             <w:pPr>
@@ -2549,7 +2213,7 @@
         </w:tc>
         <w:tc>
           <w:tcPr>
-            <w:tcW w:w="4508" w:type="dxa"/>
+            <w:tcW w:w="3053" w:type="dxa"/>
           </w:tcPr>
           <w:p>
             <w:pPr>
@@ -2563,13 +2227,64 @@
               <w:t>구분자</w:t>
             </w:r>
             <w:proofErr w:type="spellEnd"/>
+            <w:r>
+              <w:rPr>
+                <w:rFonts w:hint="eastAsia"/>
+              </w:rPr>
+              <w:t>(</w:t>
+            </w:r>
+            <w:r>
+              <w:t>string)</w:t>
+            </w:r>
+          </w:p>
+        </w:tc>
+        <w:tc>
+          <w:tcPr>
+            <w:tcW w:w="2946" w:type="dxa"/>
+            <w:shd w:val="clear" w:color="auto" w:fill="FFFF00"/>
+          </w:tcPr>
+          <w:p>
+            <w:pPr>
+              <w:jc w:val="center"/>
+              <w:rPr>
+                <w:rFonts w:hint="eastAsia"/>
+              </w:rPr>
+            </w:pPr>
+            <w:proofErr w:type="spellStart"/>
+            <w:r>
+              <w:rPr>
+                <w:rFonts w:hint="eastAsia"/>
+              </w:rPr>
+              <w:t>구분자</w:t>
+            </w:r>
+            <w:proofErr w:type="spellEnd"/>
+            <w:r>
+              <w:rPr>
+                <w:rFonts w:hint="eastAsia"/>
+              </w:rPr>
+              <w:t>(</w:t>
+            </w:r>
+            <w:proofErr w:type="spellStart"/>
+            <w:r>
+              <w:rPr>
+                <w:rFonts w:hint="eastAsia"/>
+              </w:rPr>
+              <w:t>i</w:t>
+            </w:r>
+            <w:r>
+              <w:t>nt</w:t>
+            </w:r>
+            <w:proofErr w:type="spellEnd"/>
+            <w:r>
+              <w:t>)</w:t>
+            </w:r>
           </w:p>
         </w:tc>
       </w:tr>
       <w:tr>
         <w:tc>
           <w:tcPr>
-            <w:tcW w:w="4508" w:type="dxa"/>
+            <w:tcW w:w="3017" w:type="dxa"/>
           </w:tcPr>
           <w:p>
             <w:pPr>
@@ -2587,7 +2302,7 @@
         </w:tc>
         <w:tc>
           <w:tcPr>
-            <w:tcW w:w="4508" w:type="dxa"/>
+            <w:tcW w:w="3053" w:type="dxa"/>
           </w:tcPr>
           <w:p>
             <w:pPr>
@@ -2601,11 +2316,31 @@
             </w:r>
           </w:p>
         </w:tc>
+        <w:tc>
+          <w:tcPr>
+            <w:tcW w:w="2946" w:type="dxa"/>
+            <w:shd w:val="clear" w:color="auto" w:fill="FFFF00"/>
+          </w:tcPr>
+          <w:p>
+            <w:pPr>
+              <w:jc w:val="center"/>
+              <w:rPr>
+                <w:rFonts w:hint="eastAsia"/>
+              </w:rPr>
+            </w:pPr>
+            <w:r>
+              <w:rPr>
+                <w:rFonts w:hint="eastAsia"/>
+              </w:rPr>
+              <w:t>1</w:t>
+            </w:r>
+          </w:p>
+        </w:tc>
       </w:tr>
       <w:tr>
         <w:tc>
           <w:tcPr>
-            <w:tcW w:w="4508" w:type="dxa"/>
+            <w:tcW w:w="3017" w:type="dxa"/>
           </w:tcPr>
           <w:p>
             <w:pPr>
@@ -2621,7 +2356,7 @@
         </w:tc>
         <w:tc>
           <w:tcPr>
-            <w:tcW w:w="4508" w:type="dxa"/>
+            <w:tcW w:w="3053" w:type="dxa"/>
           </w:tcPr>
           <w:p>
             <w:pPr>
@@ -2635,11 +2370,31 @@
             </w:r>
           </w:p>
         </w:tc>
+        <w:tc>
+          <w:tcPr>
+            <w:tcW w:w="2946" w:type="dxa"/>
+            <w:shd w:val="clear" w:color="auto" w:fill="FFFF00"/>
+          </w:tcPr>
+          <w:p>
+            <w:pPr>
+              <w:jc w:val="center"/>
+              <w:rPr>
+                <w:rFonts w:hint="eastAsia"/>
+              </w:rPr>
+            </w:pPr>
+            <w:r>
+              <w:rPr>
+                <w:rFonts w:hint="eastAsia"/>
+              </w:rPr>
+              <w:t>2</w:t>
+            </w:r>
+          </w:p>
+        </w:tc>
       </w:tr>
       <w:tr>
         <w:tc>
           <w:tcPr>
-            <w:tcW w:w="4508" w:type="dxa"/>
+            <w:tcW w:w="3017" w:type="dxa"/>
           </w:tcPr>
           <w:p>
             <w:pPr>
@@ -2657,7 +2412,7 @@
         </w:tc>
         <w:tc>
           <w:tcPr>
-            <w:tcW w:w="4508" w:type="dxa"/>
+            <w:tcW w:w="3053" w:type="dxa"/>
           </w:tcPr>
           <w:p>
             <w:pPr>
@@ -2671,11 +2426,31 @@
             </w:r>
           </w:p>
         </w:tc>
+        <w:tc>
+          <w:tcPr>
+            <w:tcW w:w="2946" w:type="dxa"/>
+            <w:shd w:val="clear" w:color="auto" w:fill="FFFF00"/>
+          </w:tcPr>
+          <w:p>
+            <w:pPr>
+              <w:jc w:val="center"/>
+              <w:rPr>
+                <w:rFonts w:hint="eastAsia"/>
+              </w:rPr>
+            </w:pPr>
+            <w:r>
+              <w:rPr>
+                <w:rFonts w:hint="eastAsia"/>
+              </w:rPr>
+              <w:t>3</w:t>
+            </w:r>
+          </w:p>
+        </w:tc>
       </w:tr>
       <w:tr>
         <w:tc>
           <w:tcPr>
-            <w:tcW w:w="4508" w:type="dxa"/>
+            <w:tcW w:w="3017" w:type="dxa"/>
           </w:tcPr>
           <w:p>
             <w:pPr>
@@ -2691,7 +2466,7 @@
         </w:tc>
         <w:tc>
           <w:tcPr>
-            <w:tcW w:w="4508" w:type="dxa"/>
+            <w:tcW w:w="3053" w:type="dxa"/>
           </w:tcPr>
           <w:p>
             <w:pPr>
@@ -2705,11 +2480,31 @@
             </w:r>
           </w:p>
         </w:tc>
+        <w:tc>
+          <w:tcPr>
+            <w:tcW w:w="2946" w:type="dxa"/>
+            <w:shd w:val="clear" w:color="auto" w:fill="FFFF00"/>
+          </w:tcPr>
+          <w:p>
+            <w:pPr>
+              <w:jc w:val="center"/>
+              <w:rPr>
+                <w:rFonts w:hint="eastAsia"/>
+              </w:rPr>
+            </w:pPr>
+            <w:r>
+              <w:rPr>
+                <w:rFonts w:hint="eastAsia"/>
+              </w:rPr>
+              <w:t>4</w:t>
+            </w:r>
+          </w:p>
+        </w:tc>
       </w:tr>
       <w:tr>
         <w:tc>
           <w:tcPr>
-            <w:tcW w:w="4508" w:type="dxa"/>
+            <w:tcW w:w="3017" w:type="dxa"/>
           </w:tcPr>
           <w:p>
             <w:pPr>
@@ -2725,7 +2520,7 @@
         </w:tc>
         <w:tc>
           <w:tcPr>
-            <w:tcW w:w="4508" w:type="dxa"/>
+            <w:tcW w:w="3053" w:type="dxa"/>
           </w:tcPr>
           <w:p>
             <w:pPr>
@@ -2739,6 +2534,26 @@
             </w:r>
           </w:p>
         </w:tc>
+        <w:tc>
+          <w:tcPr>
+            <w:tcW w:w="2946" w:type="dxa"/>
+            <w:shd w:val="clear" w:color="auto" w:fill="FFFF00"/>
+          </w:tcPr>
+          <w:p>
+            <w:pPr>
+              <w:jc w:val="center"/>
+              <w:rPr>
+                <w:rFonts w:hint="eastAsia"/>
+              </w:rPr>
+            </w:pPr>
+            <w:r>
+              <w:rPr>
+                <w:rFonts w:hint="eastAsia"/>
+              </w:rPr>
+              <w:t>5</w:t>
+            </w:r>
+          </w:p>
+        </w:tc>
       </w:tr>
     </w:tbl>
     <w:p/>
@@ -2768,22 +2583,12 @@
         </w:numPr>
         <w:ind w:leftChars="0"/>
       </w:pPr>
-      <w:proofErr w:type="spellStart"/>
-      <w:r>
-        <w:rPr>
-          <w:rFonts w:hint="eastAsia"/>
-        </w:rPr>
-        <w:t>스킬을</w:t>
-      </w:r>
-      <w:proofErr w:type="spellEnd"/>
-      <w:r>
-        <w:rPr>
-          <w:rFonts w:hint="eastAsia"/>
-        </w:rPr>
-        <w:t xml:space="preserve"> 조합할 경우 어떻게 조합할 것인가?</w:t>
-      </w:r>
-      <w:bookmarkStart w:id="6" w:name="_GoBack"/>
-      <w:bookmarkEnd w:id="6"/>
+      <w:r>
+        <w:rPr>
+          <w:rFonts w:hint="eastAsia"/>
+        </w:rPr>
+        <w:t>스킬을 조합할 경우 어떻게 조합할 것인가?</w:t>
+      </w:r>
     </w:p>
     <w:p>
       <w:pPr>
@@ -2824,8 +2629,8 @@
 </file>
 
 <file path=word/comments.xml><?xml version="1.0" encoding="utf-8"?>
-<w:comments xmlns:wpc="http://schemas.microsoft.com/office/word/2010/wordprocessingCanvas" xmlns:mc="http://schemas.openxmlformats.org/markup-compatibility/2006" xmlns:o="urn:schemas-microsoft-com:office:office" xmlns:r="http://schemas.openxmlformats.org/officeDocument/2006/relationships" xmlns:m="http://schemas.openxmlformats.org/officeDocument/2006/math" xmlns:v="urn:schemas-microsoft-com:vml" xmlns:wp14="http://schemas.microsoft.com/office/word/2010/wordprocessingDrawing" xmlns:wp="http://schemas.openxmlformats.org/drawingml/2006/wordprocessingDrawing" xmlns:w10="urn:schemas-microsoft-com:office:word" xmlns:w="http://schemas.openxmlformats.org/wordprocessingml/2006/main" xmlns:w14="http://schemas.microsoft.com/office/word/2010/wordml" xmlns:w15="http://schemas.microsoft.com/office/word/2012/wordml" xmlns:wpg="http://schemas.microsoft.com/office/word/2010/wordprocessingGroup" xmlns:wpi="http://schemas.microsoft.com/office/word/2010/wordprocessingInk" xmlns:wne="http://schemas.microsoft.com/office/word/2006/wordml" xmlns:wps="http://schemas.microsoft.com/office/word/2010/wordprocessingShape" mc:Ignorable="w14 w15 wp14">
-  <w:comment w:id="0" w:author="전영달" w:date="2018-04-08T15:59:00Z" w:initials="전">
+<w:comments xmlns:wpc="http://schemas.microsoft.com/office/word/2010/wordprocessingCanvas" xmlns:cx="http://schemas.microsoft.com/office/drawing/2014/chartex" xmlns:cx1="http://schemas.microsoft.com/office/drawing/2015/9/8/chartex" xmlns:cx2="http://schemas.microsoft.com/office/drawing/2015/10/21/chartex" xmlns:cx3="http://schemas.microsoft.com/office/drawing/2016/5/9/chartex" xmlns:cx4="http://schemas.microsoft.com/office/drawing/2016/5/10/chartex" xmlns:cx5="http://schemas.microsoft.com/office/drawing/2016/5/11/chartex" xmlns:cx6="http://schemas.microsoft.com/office/drawing/2016/5/12/chartex" xmlns:cx7="http://schemas.microsoft.com/office/drawing/2016/5/13/chartex" xmlns:cx8="http://schemas.microsoft.com/office/drawing/2016/5/14/chartex" xmlns:mc="http://schemas.openxmlformats.org/markup-compatibility/2006" xmlns:aink="http://schemas.microsoft.com/office/drawing/2016/ink" xmlns:am3d="http://schemas.microsoft.com/office/drawing/2017/model3d" xmlns:o="urn:schemas-microsoft-com:office:office" xmlns:r="http://schemas.openxmlformats.org/officeDocument/2006/relationships" xmlns:m="http://schemas.openxmlformats.org/officeDocument/2006/math" xmlns:v="urn:schemas-microsoft-com:vml" xmlns:wp14="http://schemas.microsoft.com/office/word/2010/wordprocessingDrawing" xmlns:wp="http://schemas.openxmlformats.org/drawingml/2006/wordprocessingDrawing" xmlns:w10="urn:schemas-microsoft-com:office:word" xmlns:w="http://schemas.openxmlformats.org/wordprocessingml/2006/main" xmlns:w14="http://schemas.microsoft.com/office/word/2010/wordml" xmlns:w15="http://schemas.microsoft.com/office/word/2012/wordml" xmlns:w16cid="http://schemas.microsoft.com/office/word/2016/wordml/cid" xmlns:w16se="http://schemas.microsoft.com/office/word/2015/wordml/symex" xmlns:wpg="http://schemas.microsoft.com/office/word/2010/wordprocessingGroup" xmlns:wpi="http://schemas.microsoft.com/office/word/2010/wordprocessingInk" xmlns:wne="http://schemas.microsoft.com/office/word/2006/wordml" xmlns:wps="http://schemas.microsoft.com/office/word/2010/wordprocessingShape" mc:Ignorable="w14 w15 w16se w16cid wp14">
+  <w:comment w:id="1" w:author="Fox.Sanghyen Joo" w:date="2018-04-10T14:03:00Z" w:initials="FJ">
     <w:p>
       <w:pPr>
         <w:pStyle w:val="a6"/>
@@ -2840,6 +2645,44 @@
         <w:rPr>
           <w:rFonts w:hint="eastAsia"/>
         </w:rPr>
+        <w:t>드랍 테이블 부분 추가</w:t>
+      </w:r>
+    </w:p>
+  </w:comment>
+  <w:comment w:id="2" w:author="Fox.Sanghyen Joo" w:date="2018-04-10T14:03:00Z" w:initials="FJ">
+    <w:p>
+      <w:pPr>
+        <w:pStyle w:val="a6"/>
+      </w:pPr>
+      <w:r>
+        <w:rPr>
+          <w:rStyle w:val="a5"/>
+        </w:rPr>
+        <w:annotationRef/>
+      </w:r>
+      <w:r>
+        <w:rPr>
+          <w:rFonts w:hint="eastAsia"/>
+        </w:rPr>
+        <w:t>인벤토리는 부가적으로 추가 기획서가 필요</w:t>
+      </w:r>
+    </w:p>
+  </w:comment>
+  <w:comment w:id="3" w:author="전영달" w:date="2018-04-08T15:59:00Z" w:initials="전">
+    <w:p>
+      <w:pPr>
+        <w:pStyle w:val="a6"/>
+      </w:pPr>
+      <w:r>
+        <w:rPr>
+          <w:rStyle w:val="a5"/>
+        </w:rPr>
+        <w:annotationRef/>
+      </w:r>
+      <w:r>
+        <w:rPr>
+          <w:rFonts w:hint="eastAsia"/>
+        </w:rPr>
         <w:t xml:space="preserve">알고리즘 수정 </w:t>
       </w:r>
       <w:r>
@@ -2853,7 +2696,7 @@
       </w:r>
     </w:p>
   </w:comment>
-  <w:comment w:id="1" w:author="전영달" w:date="2018-04-08T16:00:00Z" w:initials="전">
+  <w:comment w:id="4" w:author="전영달" w:date="2018-04-08T16:00:00Z" w:initials="전">
     <w:p>
       <w:pPr>
         <w:pStyle w:val="a6"/>
@@ -2872,7 +2715,7 @@
       </w:r>
     </w:p>
   </w:comment>
-  <w:comment w:id="2" w:author="Fox.Sanghyen Joo" w:date="2018-03-26T18:31:00Z" w:initials="FJ">
+  <w:comment w:id="5" w:author="Fox.Sanghyen Joo" w:date="2018-03-26T18:31:00Z" w:initials="FJ">
     <w:p>
       <w:pPr>
         <w:pStyle w:val="a6"/>
@@ -2891,7 +2734,7 @@
       </w:r>
     </w:p>
   </w:comment>
-  <w:comment w:id="3" w:author="Fox.Sanghyen Joo" w:date="2018-03-26T19:15:00Z" w:initials="FJ">
+  <w:comment w:id="6" w:author="Fox.Sanghyen Joo" w:date="2018-03-26T19:15:00Z" w:initials="FJ">
     <w:p>
       <w:pPr>
         <w:pStyle w:val="a6"/>
@@ -2932,7 +2775,7 @@
       </w:r>
     </w:p>
   </w:comment>
-  <w:comment w:id="4" w:author="Fox.Sanghyen Joo" w:date="2018-03-26T18:51:00Z" w:initials="FJ">
+  <w:comment w:id="7" w:author="Fox.Sanghyen Joo" w:date="2018-03-26T18:51:00Z" w:initials="FJ">
     <w:p>
       <w:pPr>
         <w:pStyle w:val="a6"/>
@@ -2951,7 +2794,7 @@
       </w:r>
     </w:p>
   </w:comment>
-  <w:comment w:id="5" w:author="Fox.Sanghyen Joo" w:date="2018-03-26T19:14:00Z" w:initials="FJ">
+  <w:comment w:id="8" w:author="Fox.Sanghyen Joo" w:date="2018-03-26T19:14:00Z" w:initials="FJ">
     <w:p>
       <w:pPr>
         <w:pStyle w:val="a6"/>
@@ -2974,7 +2817,9 @@
 </file>
 
 <file path=word/commentsExtended.xml><?xml version="1.0" encoding="utf-8"?>
-<w15:commentsEx xmlns:wpc="http://schemas.microsoft.com/office/word/2010/wordprocessingCanvas" xmlns:mc="http://schemas.openxmlformats.org/markup-compatibility/2006" xmlns:o="urn:schemas-microsoft-com:office:office" xmlns:r="http://schemas.openxmlformats.org/officeDocument/2006/relationships" xmlns:m="http://schemas.openxmlformats.org/officeDocument/2006/math" xmlns:v="urn:schemas-microsoft-com:vml" xmlns:wp14="http://schemas.microsoft.com/office/word/2010/wordprocessingDrawing" xmlns:wp="http://schemas.openxmlformats.org/drawingml/2006/wordprocessingDrawing" xmlns:w10="urn:schemas-microsoft-com:office:word" xmlns:w="http://schemas.openxmlformats.org/wordprocessingml/2006/main" xmlns:w14="http://schemas.microsoft.com/office/word/2010/wordml" xmlns:w15="http://schemas.microsoft.com/office/word/2012/wordml" xmlns:wpg="http://schemas.microsoft.com/office/word/2010/wordprocessingGroup" xmlns:wpi="http://schemas.microsoft.com/office/word/2010/wordprocessingInk" xmlns:wne="http://schemas.microsoft.com/office/word/2006/wordml" xmlns:wps="http://schemas.microsoft.com/office/word/2010/wordprocessingShape" mc:Ignorable="w14 w15 wp14">
+<w15:commentsEx xmlns:wpc="http://schemas.microsoft.com/office/word/2010/wordprocessingCanvas" xmlns:cx="http://schemas.microsoft.com/office/drawing/2014/chartex" xmlns:cx1="http://schemas.microsoft.com/office/drawing/2015/9/8/chartex" xmlns:cx2="http://schemas.microsoft.com/office/drawing/2015/10/21/chartex" xmlns:cx3="http://schemas.microsoft.com/office/drawing/2016/5/9/chartex" xmlns:cx4="http://schemas.microsoft.com/office/drawing/2016/5/10/chartex" xmlns:cx5="http://schemas.microsoft.com/office/drawing/2016/5/11/chartex" xmlns:cx6="http://schemas.microsoft.com/office/drawing/2016/5/12/chartex" xmlns:cx7="http://schemas.microsoft.com/office/drawing/2016/5/13/chartex" xmlns:cx8="http://schemas.microsoft.com/office/drawing/2016/5/14/chartex" xmlns:mc="http://schemas.openxmlformats.org/markup-compatibility/2006" xmlns:aink="http://schemas.microsoft.com/office/drawing/2016/ink" xmlns:am3d="http://schemas.microsoft.com/office/drawing/2017/model3d" xmlns:o="urn:schemas-microsoft-com:office:office" xmlns:r="http://schemas.openxmlformats.org/officeDocument/2006/relationships" xmlns:m="http://schemas.openxmlformats.org/officeDocument/2006/math" xmlns:v="urn:schemas-microsoft-com:vml" xmlns:wp14="http://schemas.microsoft.com/office/word/2010/wordprocessingDrawing" xmlns:wp="http://schemas.openxmlformats.org/drawingml/2006/wordprocessingDrawing" xmlns:w10="urn:schemas-microsoft-com:office:word" xmlns:w="http://schemas.openxmlformats.org/wordprocessingml/2006/main" xmlns:w14="http://schemas.microsoft.com/office/word/2010/wordml" xmlns:w15="http://schemas.microsoft.com/office/word/2012/wordml" xmlns:w16cid="http://schemas.microsoft.com/office/word/2016/wordml/cid" xmlns:w16se="http://schemas.microsoft.com/office/word/2015/wordml/symex" xmlns:wpg="http://schemas.microsoft.com/office/word/2010/wordprocessingGroup" xmlns:wpi="http://schemas.microsoft.com/office/word/2010/wordprocessingInk" xmlns:wne="http://schemas.microsoft.com/office/word/2006/wordml" xmlns:wps="http://schemas.microsoft.com/office/word/2010/wordprocessingShape" mc:Ignorable="w14 w15 w16se w16cid wp14">
+  <w15:commentEx w15:paraId="0007DC28" w15:done="0"/>
+  <w15:commentEx w15:paraId="0A5FD23F" w15:done="0"/>
   <w15:commentEx w15:paraId="68F86FE8" w15:done="0"/>
   <w15:commentEx w15:paraId="656A0C5D" w15:done="0"/>
   <w15:commentEx w15:paraId="6A23F5A0" w15:done="0"/>
@@ -2986,6 +2831,10 @@
 
 <file path=word/commentsIds.xml><?xml version="1.0" encoding="utf-8"?>
 <w16cid:commentsIds xmlns:wpc="http://schemas.microsoft.com/office/word/2010/wordprocessingCanvas" xmlns:cx="http://schemas.microsoft.com/office/drawing/2014/chartex" xmlns:cx1="http://schemas.microsoft.com/office/drawing/2015/9/8/chartex" xmlns:cx2="http://schemas.microsoft.com/office/drawing/2015/10/21/chartex" xmlns:cx3="http://schemas.microsoft.com/office/drawing/2016/5/9/chartex" xmlns:cx4="http://schemas.microsoft.com/office/drawing/2016/5/10/chartex" xmlns:cx5="http://schemas.microsoft.com/office/drawing/2016/5/11/chartex" xmlns:cx6="http://schemas.microsoft.com/office/drawing/2016/5/12/chartex" xmlns:cx7="http://schemas.microsoft.com/office/drawing/2016/5/13/chartex" xmlns:cx8="http://schemas.microsoft.com/office/drawing/2016/5/14/chartex" xmlns:mc="http://schemas.openxmlformats.org/markup-compatibility/2006" xmlns:aink="http://schemas.microsoft.com/office/drawing/2016/ink" xmlns:am3d="http://schemas.microsoft.com/office/drawing/2017/model3d" xmlns:o="urn:schemas-microsoft-com:office:office" xmlns:r="http://schemas.openxmlformats.org/officeDocument/2006/relationships" xmlns:m="http://schemas.openxmlformats.org/officeDocument/2006/math" xmlns:v="urn:schemas-microsoft-com:vml" xmlns:wp14="http://schemas.microsoft.com/office/word/2010/wordprocessingDrawing" xmlns:wp="http://schemas.openxmlformats.org/drawingml/2006/wordprocessingDrawing" xmlns:w10="urn:schemas-microsoft-com:office:word" xmlns:w="http://schemas.openxmlformats.org/wordprocessingml/2006/main" xmlns:w14="http://schemas.microsoft.com/office/word/2010/wordml" xmlns:w15="http://schemas.microsoft.com/office/word/2012/wordml" xmlns:w16cid="http://schemas.microsoft.com/office/word/2016/wordml/cid" xmlns:w16se="http://schemas.microsoft.com/office/word/2015/wordml/symex" xmlns:wpg="http://schemas.microsoft.com/office/word/2010/wordprocessingGroup" xmlns:wpi="http://schemas.microsoft.com/office/word/2010/wordprocessingInk" xmlns:wne="http://schemas.microsoft.com/office/word/2006/wordml" xmlns:wps="http://schemas.microsoft.com/office/word/2010/wordprocessingShape" mc:Ignorable="w14 w15 w16se w16cid wp14">
+  <w16cid:commentId w16cid:paraId="0007DC28" w16cid:durableId="1E7742A4"/>
+  <w16cid:commentId w16cid:paraId="0A5FD23F" w16cid:durableId="1E7742B1"/>
+  <w16cid:commentId w16cid:paraId="68F86FE8" w16cid:durableId="1E774269"/>
+  <w16cid:commentId w16cid:paraId="656A0C5D" w16cid:durableId="1E77426A"/>
   <w16cid:commentId w16cid:paraId="6A23F5A0" w16cid:durableId="1E63BB0B"/>
   <w16cid:commentId w16cid:paraId="61773CB0" w16cid:durableId="1E63C53B"/>
   <w16cid:commentId w16cid:paraId="275DF193" w16cid:durableId="1E63BF9A"/>
@@ -2994,7 +2843,7 @@
 </file>
 
 <file path=word/endnotes.xml><?xml version="1.0" encoding="utf-8"?>
-<w:endnotes xmlns:wpc="http://schemas.microsoft.com/office/word/2010/wordprocessingCanvas" xmlns:mc="http://schemas.openxmlformats.org/markup-compatibility/2006" xmlns:o="urn:schemas-microsoft-com:office:office" xmlns:r="http://schemas.openxmlformats.org/officeDocument/2006/relationships" xmlns:m="http://schemas.openxmlformats.org/officeDocument/2006/math" xmlns:v="urn:schemas-microsoft-com:vml" xmlns:wp14="http://schemas.microsoft.com/office/word/2010/wordprocessingDrawing" xmlns:wp="http://schemas.openxmlformats.org/drawingml/2006/wordprocessingDrawing" xmlns:w10="urn:schemas-microsoft-com:office:word" xmlns:w="http://schemas.openxmlformats.org/wordprocessingml/2006/main" xmlns:w14="http://schemas.microsoft.com/office/word/2010/wordml" xmlns:w15="http://schemas.microsoft.com/office/word/2012/wordml" xmlns:wpg="http://schemas.microsoft.com/office/word/2010/wordprocessingGroup" xmlns:wpi="http://schemas.microsoft.com/office/word/2010/wordprocessingInk" xmlns:wne="http://schemas.microsoft.com/office/word/2006/wordml" xmlns:wps="http://schemas.microsoft.com/office/word/2010/wordprocessingShape" mc:Ignorable="w14 w15 wp14">
+<w:endnotes xmlns:wpc="http://schemas.microsoft.com/office/word/2010/wordprocessingCanvas" xmlns:cx="http://schemas.microsoft.com/office/drawing/2014/chartex" xmlns:cx1="http://schemas.microsoft.com/office/drawing/2015/9/8/chartex" xmlns:cx2="http://schemas.microsoft.com/office/drawing/2015/10/21/chartex" xmlns:cx3="http://schemas.microsoft.com/office/drawing/2016/5/9/chartex" xmlns:cx4="http://schemas.microsoft.com/office/drawing/2016/5/10/chartex" xmlns:cx5="http://schemas.microsoft.com/office/drawing/2016/5/11/chartex" xmlns:cx6="http://schemas.microsoft.com/office/drawing/2016/5/12/chartex" xmlns:cx7="http://schemas.microsoft.com/office/drawing/2016/5/13/chartex" xmlns:cx8="http://schemas.microsoft.com/office/drawing/2016/5/14/chartex" xmlns:mc="http://schemas.openxmlformats.org/markup-compatibility/2006" xmlns:aink="http://schemas.microsoft.com/office/drawing/2016/ink" xmlns:am3d="http://schemas.microsoft.com/office/drawing/2017/model3d" xmlns:o="urn:schemas-microsoft-com:office:office" xmlns:r="http://schemas.openxmlformats.org/officeDocument/2006/relationships" xmlns:m="http://schemas.openxmlformats.org/officeDocument/2006/math" xmlns:v="urn:schemas-microsoft-com:vml" xmlns:wp14="http://schemas.microsoft.com/office/word/2010/wordprocessingDrawing" xmlns:wp="http://schemas.openxmlformats.org/drawingml/2006/wordprocessingDrawing" xmlns:w10="urn:schemas-microsoft-com:office:word" xmlns:w="http://schemas.openxmlformats.org/wordprocessingml/2006/main" xmlns:w14="http://schemas.microsoft.com/office/word/2010/wordml" xmlns:w15="http://schemas.microsoft.com/office/word/2012/wordml" xmlns:w16cid="http://schemas.microsoft.com/office/word/2016/wordml/cid" xmlns:w16se="http://schemas.microsoft.com/office/word/2015/wordml/symex" xmlns:wpg="http://schemas.microsoft.com/office/word/2010/wordprocessingGroup" xmlns:wpi="http://schemas.microsoft.com/office/word/2010/wordprocessingInk" xmlns:wne="http://schemas.microsoft.com/office/word/2006/wordml" xmlns:wps="http://schemas.microsoft.com/office/word/2010/wordprocessingShape" mc:Ignorable="w14 w15 w16se w16cid wp14">
   <w:endnote w:type="separator" w:id="-1">
     <w:p>
       <w:pPr>
@@ -3019,7 +2868,7 @@
 </file>
 
 <file path=word/footnotes.xml><?xml version="1.0" encoding="utf-8"?>
-<w:footnotes xmlns:wpc="http://schemas.microsoft.com/office/word/2010/wordprocessingCanvas" xmlns:mc="http://schemas.openxmlformats.org/markup-compatibility/2006" xmlns:o="urn:schemas-microsoft-com:office:office" xmlns:r="http://schemas.openxmlformats.org/officeDocument/2006/relationships" xmlns:m="http://schemas.openxmlformats.org/officeDocument/2006/math" xmlns:v="urn:schemas-microsoft-com:vml" xmlns:wp14="http://schemas.microsoft.com/office/word/2010/wordprocessingDrawing" xmlns:wp="http://schemas.openxmlformats.org/drawingml/2006/wordprocessingDrawing" xmlns:w10="urn:schemas-microsoft-com:office:word" xmlns:w="http://schemas.openxmlformats.org/wordprocessingml/2006/main" xmlns:w14="http://schemas.microsoft.com/office/word/2010/wordml" xmlns:w15="http://schemas.microsoft.com/office/word/2012/wordml" xmlns:wpg="http://schemas.microsoft.com/office/word/2010/wordprocessingGroup" xmlns:wpi="http://schemas.microsoft.com/office/word/2010/wordprocessingInk" xmlns:wne="http://schemas.microsoft.com/office/word/2006/wordml" xmlns:wps="http://schemas.microsoft.com/office/word/2010/wordprocessingShape" mc:Ignorable="w14 w15 wp14">
+<w:footnotes xmlns:wpc="http://schemas.microsoft.com/office/word/2010/wordprocessingCanvas" xmlns:cx="http://schemas.microsoft.com/office/drawing/2014/chartex" xmlns:cx1="http://schemas.microsoft.com/office/drawing/2015/9/8/chartex" xmlns:cx2="http://schemas.microsoft.com/office/drawing/2015/10/21/chartex" xmlns:cx3="http://schemas.microsoft.com/office/drawing/2016/5/9/chartex" xmlns:cx4="http://schemas.microsoft.com/office/drawing/2016/5/10/chartex" xmlns:cx5="http://schemas.microsoft.com/office/drawing/2016/5/11/chartex" xmlns:cx6="http://schemas.microsoft.com/office/drawing/2016/5/12/chartex" xmlns:cx7="http://schemas.microsoft.com/office/drawing/2016/5/13/chartex" xmlns:cx8="http://schemas.microsoft.com/office/drawing/2016/5/14/chartex" xmlns:mc="http://schemas.openxmlformats.org/markup-compatibility/2006" xmlns:aink="http://schemas.microsoft.com/office/drawing/2016/ink" xmlns:am3d="http://schemas.microsoft.com/office/drawing/2017/model3d" xmlns:o="urn:schemas-microsoft-com:office:office" xmlns:r="http://schemas.openxmlformats.org/officeDocument/2006/relationships" xmlns:m="http://schemas.openxmlformats.org/officeDocument/2006/math" xmlns:v="urn:schemas-microsoft-com:vml" xmlns:wp14="http://schemas.microsoft.com/office/word/2010/wordprocessingDrawing" xmlns:wp="http://schemas.openxmlformats.org/drawingml/2006/wordprocessingDrawing" xmlns:w10="urn:schemas-microsoft-com:office:word" xmlns:w="http://schemas.openxmlformats.org/wordprocessingml/2006/main" xmlns:w14="http://schemas.microsoft.com/office/word/2010/wordml" xmlns:w15="http://schemas.microsoft.com/office/word/2012/wordml" xmlns:w16cid="http://schemas.microsoft.com/office/word/2016/wordml/cid" xmlns:w16se="http://schemas.microsoft.com/office/word/2015/wordml/symex" xmlns:wpg="http://schemas.microsoft.com/office/word/2010/wordprocessingGroup" xmlns:wpi="http://schemas.microsoft.com/office/word/2010/wordprocessingInk" xmlns:wne="http://schemas.microsoft.com/office/word/2006/wordml" xmlns:wps="http://schemas.microsoft.com/office/word/2010/wordprocessingShape" mc:Ignorable="w14 w15 w16se w16cid wp14">
   <w:footnote w:type="separator" w:id="-1">
     <w:p>
       <w:pPr>
@@ -3058,35 +2907,7 @@
         <w:rPr>
           <w:rFonts w:hint="eastAsia"/>
         </w:rPr>
-        <w:t xml:space="preserve">PC </w:t>
-      </w:r>
-      <w:proofErr w:type="spellStart"/>
-      <w:r>
-        <w:rPr>
-          <w:rFonts w:hint="eastAsia"/>
-        </w:rPr>
-        <w:t>인벤토리</w:t>
-      </w:r>
-      <w:proofErr w:type="spellEnd"/>
-      <w:r>
-        <w:rPr>
-          <w:rFonts w:hint="eastAsia"/>
-        </w:rPr>
-        <w:t xml:space="preserve"> 아이템화 된 </w:t>
-      </w:r>
-      <w:proofErr w:type="spellStart"/>
-      <w:r>
-        <w:rPr>
-          <w:rFonts w:hint="eastAsia"/>
-        </w:rPr>
-        <w:t>스킬을</w:t>
-      </w:r>
-      <w:proofErr w:type="spellEnd"/>
-      <w:r>
-        <w:rPr>
-          <w:rFonts w:hint="eastAsia"/>
-        </w:rPr>
-        <w:t xml:space="preserve"> 저장한다.</w:t>
+        <w:t>PC 인벤토리 아이템화 된 스킬을 저장한다.</w:t>
       </w:r>
     </w:p>
   </w:footnote>
@@ -3137,21 +2958,7 @@
         <w:rPr>
           <w:rFonts w:hint="eastAsia"/>
         </w:rPr>
-        <w:t xml:space="preserve">가 </w:t>
-      </w:r>
-      <w:proofErr w:type="spellStart"/>
-      <w:r>
-        <w:rPr>
-          <w:rFonts w:hint="eastAsia"/>
-        </w:rPr>
-        <w:t>스킬을</w:t>
-      </w:r>
-      <w:proofErr w:type="spellEnd"/>
-      <w:r>
-        <w:rPr>
-          <w:rFonts w:hint="eastAsia"/>
-        </w:rPr>
-        <w:t xml:space="preserve"> 사용할 수 있게 한다.</w:t>
+        <w:t>가 스킬을 사용할 수 있게 한다.</w:t>
       </w:r>
     </w:p>
   </w:footnote>
@@ -3173,21 +2980,7 @@
         <w:rPr>
           <w:rFonts w:hint="eastAsia"/>
         </w:rPr>
-        <w:t xml:space="preserve"> </w:t>
-      </w:r>
-      <w:proofErr w:type="spellStart"/>
-      <w:r>
-        <w:rPr>
-          <w:rFonts w:hint="eastAsia"/>
-        </w:rPr>
-        <w:t>인벤토리</w:t>
-      </w:r>
-      <w:proofErr w:type="spellEnd"/>
-      <w:r>
-        <w:rPr>
-          <w:rFonts w:hint="eastAsia"/>
-        </w:rPr>
-        <w:t xml:space="preserve">2 아이템을 사용하면, 아이템은 없어지며 </w:t>
+        <w:t xml:space="preserve"> 인벤토리2 아이템을 사용하면, 아이템은 없어지며 </w:t>
       </w:r>
       <w:proofErr w:type="spellStart"/>
       <w:r>
@@ -3223,7 +3016,7 @@
 </file>
 
 <file path=word/numbering.xml><?xml version="1.0" encoding="utf-8"?>
-<w:numbering xmlns:wpc="http://schemas.microsoft.com/office/word/2010/wordprocessingCanvas" xmlns:mc="http://schemas.openxmlformats.org/markup-compatibility/2006" xmlns:o="urn:schemas-microsoft-com:office:office" xmlns:r="http://schemas.openxmlformats.org/officeDocument/2006/relationships" xmlns:m="http://schemas.openxmlformats.org/officeDocument/2006/math" xmlns:v="urn:schemas-microsoft-com:vml" xmlns:wp14="http://schemas.microsoft.com/office/word/2010/wordprocessingDrawing" xmlns:wp="http://schemas.openxmlformats.org/drawingml/2006/wordprocessingDrawing" xmlns:w10="urn:schemas-microsoft-com:office:word" xmlns:w="http://schemas.openxmlformats.org/wordprocessingml/2006/main" xmlns:w14="http://schemas.microsoft.com/office/word/2010/wordml" xmlns:w15="http://schemas.microsoft.com/office/word/2012/wordml" xmlns:wpg="http://schemas.microsoft.com/office/word/2010/wordprocessingGroup" xmlns:wpi="http://schemas.microsoft.com/office/word/2010/wordprocessingInk" xmlns:wne="http://schemas.microsoft.com/office/word/2006/wordml" xmlns:wps="http://schemas.microsoft.com/office/word/2010/wordprocessingShape" mc:Ignorable="w14 w15 wp14">
+<w:numbering xmlns:wpc="http://schemas.microsoft.com/office/word/2010/wordprocessingCanvas" xmlns:cx="http://schemas.microsoft.com/office/drawing/2014/chartex" xmlns:cx1="http://schemas.microsoft.com/office/drawing/2015/9/8/chartex" xmlns:cx2="http://schemas.microsoft.com/office/drawing/2015/10/21/chartex" xmlns:cx3="http://schemas.microsoft.com/office/drawing/2016/5/9/chartex" xmlns:cx4="http://schemas.microsoft.com/office/drawing/2016/5/10/chartex" xmlns:cx5="http://schemas.microsoft.com/office/drawing/2016/5/11/chartex" xmlns:cx6="http://schemas.microsoft.com/office/drawing/2016/5/12/chartex" xmlns:cx7="http://schemas.microsoft.com/office/drawing/2016/5/13/chartex" xmlns:cx8="http://schemas.microsoft.com/office/drawing/2016/5/14/chartex" xmlns:mc="http://schemas.openxmlformats.org/markup-compatibility/2006" xmlns:aink="http://schemas.microsoft.com/office/drawing/2016/ink" xmlns:am3d="http://schemas.microsoft.com/office/drawing/2017/model3d" xmlns:o="urn:schemas-microsoft-com:office:office" xmlns:r="http://schemas.openxmlformats.org/officeDocument/2006/relationships" xmlns:m="http://schemas.openxmlformats.org/officeDocument/2006/math" xmlns:v="urn:schemas-microsoft-com:vml" xmlns:wp14="http://schemas.microsoft.com/office/word/2010/wordprocessingDrawing" xmlns:wp="http://schemas.openxmlformats.org/drawingml/2006/wordprocessingDrawing" xmlns:w10="urn:schemas-microsoft-com:office:word" xmlns:w="http://schemas.openxmlformats.org/wordprocessingml/2006/main" xmlns:w14="http://schemas.microsoft.com/office/word/2010/wordml" xmlns:w15="http://schemas.microsoft.com/office/word/2012/wordml" xmlns:w16cid="http://schemas.microsoft.com/office/word/2016/wordml/cid" xmlns:w16se="http://schemas.microsoft.com/office/word/2015/wordml/symex" xmlns:wpg="http://schemas.microsoft.com/office/word/2010/wordprocessingGroup" xmlns:wpi="http://schemas.microsoft.com/office/word/2010/wordprocessingInk" xmlns:wne="http://schemas.microsoft.com/office/word/2006/wordml" xmlns:wps="http://schemas.microsoft.com/office/word/2010/wordprocessingShape" mc:Ignorable="w14 w15 w16se w16cid wp14">
   <w:abstractNum w:abstractNumId="0" w15:restartNumberingAfterBreak="0">
     <w:nsid w:val="052F0FEE"/>
     <w:multiLevelType w:val="hybridMultilevel"/>
@@ -5200,18 +4993,18 @@
 </file>
 
 <file path=word/people.xml><?xml version="1.0" encoding="utf-8"?>
-<w15:people xmlns:wpc="http://schemas.microsoft.com/office/word/2010/wordprocessingCanvas" xmlns:mc="http://schemas.openxmlformats.org/markup-compatibility/2006" xmlns:o="urn:schemas-microsoft-com:office:office" xmlns:r="http://schemas.openxmlformats.org/officeDocument/2006/relationships" xmlns:m="http://schemas.openxmlformats.org/officeDocument/2006/math" xmlns:v="urn:schemas-microsoft-com:vml" xmlns:wp14="http://schemas.microsoft.com/office/word/2010/wordprocessingDrawing" xmlns:wp="http://schemas.openxmlformats.org/drawingml/2006/wordprocessingDrawing" xmlns:w10="urn:schemas-microsoft-com:office:word" xmlns:w="http://schemas.openxmlformats.org/wordprocessingml/2006/main" xmlns:w14="http://schemas.microsoft.com/office/word/2010/wordml" xmlns:w15="http://schemas.microsoft.com/office/word/2012/wordml" xmlns:wpg="http://schemas.microsoft.com/office/word/2010/wordprocessingGroup" xmlns:wpi="http://schemas.microsoft.com/office/word/2010/wordprocessingInk" xmlns:wne="http://schemas.microsoft.com/office/word/2006/wordml" xmlns:wps="http://schemas.microsoft.com/office/word/2010/wordprocessingShape" mc:Ignorable="w14 w15 wp14">
+<w15:people xmlns:wpc="http://schemas.microsoft.com/office/word/2010/wordprocessingCanvas" xmlns:cx="http://schemas.microsoft.com/office/drawing/2014/chartex" xmlns:cx1="http://schemas.microsoft.com/office/drawing/2015/9/8/chartex" xmlns:cx2="http://schemas.microsoft.com/office/drawing/2015/10/21/chartex" xmlns:cx3="http://schemas.microsoft.com/office/drawing/2016/5/9/chartex" xmlns:cx4="http://schemas.microsoft.com/office/drawing/2016/5/10/chartex" xmlns:cx5="http://schemas.microsoft.com/office/drawing/2016/5/11/chartex" xmlns:cx6="http://schemas.microsoft.com/office/drawing/2016/5/12/chartex" xmlns:cx7="http://schemas.microsoft.com/office/drawing/2016/5/13/chartex" xmlns:cx8="http://schemas.microsoft.com/office/drawing/2016/5/14/chartex" xmlns:mc="http://schemas.openxmlformats.org/markup-compatibility/2006" xmlns:aink="http://schemas.microsoft.com/office/drawing/2016/ink" xmlns:am3d="http://schemas.microsoft.com/office/drawing/2017/model3d" xmlns:o="urn:schemas-microsoft-com:office:office" xmlns:r="http://schemas.openxmlformats.org/officeDocument/2006/relationships" xmlns:m="http://schemas.openxmlformats.org/officeDocument/2006/math" xmlns:v="urn:schemas-microsoft-com:vml" xmlns:wp14="http://schemas.microsoft.com/office/word/2010/wordprocessingDrawing" xmlns:wp="http://schemas.openxmlformats.org/drawingml/2006/wordprocessingDrawing" xmlns:w10="urn:schemas-microsoft-com:office:word" xmlns:w="http://schemas.openxmlformats.org/wordprocessingml/2006/main" xmlns:w14="http://schemas.microsoft.com/office/word/2010/wordml" xmlns:w15="http://schemas.microsoft.com/office/word/2012/wordml" xmlns:w16cid="http://schemas.microsoft.com/office/word/2016/wordml/cid" xmlns:w16se="http://schemas.microsoft.com/office/word/2015/wordml/symex" xmlns:wpg="http://schemas.microsoft.com/office/word/2010/wordprocessingGroup" xmlns:wpi="http://schemas.microsoft.com/office/word/2010/wordprocessingInk" xmlns:wne="http://schemas.microsoft.com/office/word/2006/wordml" xmlns:wps="http://schemas.microsoft.com/office/word/2010/wordprocessingShape" mc:Ignorable="w14 w15 w16se w16cid wp14">
+  <w15:person w15:author="Fox.Sanghyen Joo">
+    <w15:presenceInfo w15:providerId="Windows Live" w15:userId="21b2ce55bb4664b7"/>
+  </w15:person>
   <w15:person w15:author="전영달">
     <w15:presenceInfo w15:providerId="None" w15:userId="전영달"/>
-  </w15:person>
-  <w15:person w15:author="Fox.Sanghyen Joo">
-    <w15:presenceInfo w15:providerId="Windows Live" w15:userId="21b2ce55bb4664b7"/>
   </w15:person>
 </w15:people>
 </file>
 
 <file path=word/styles.xml><?xml version="1.0" encoding="utf-8"?>
-<w:styles xmlns:mc="http://schemas.openxmlformats.org/markup-compatibility/2006" xmlns:r="http://schemas.openxmlformats.org/officeDocument/2006/relationships" xmlns:w="http://schemas.openxmlformats.org/wordprocessingml/2006/main" xmlns:w14="http://schemas.microsoft.com/office/word/2010/wordml" xmlns:w15="http://schemas.microsoft.com/office/word/2012/wordml" mc:Ignorable="w14 w15">
+<w:styles xmlns:mc="http://schemas.openxmlformats.org/markup-compatibility/2006" xmlns:r="http://schemas.openxmlformats.org/officeDocument/2006/relationships" xmlns:w="http://schemas.openxmlformats.org/wordprocessingml/2006/main" xmlns:w14="http://schemas.microsoft.com/office/word/2010/wordml" xmlns:w15="http://schemas.microsoft.com/office/word/2012/wordml" xmlns:w16cid="http://schemas.microsoft.com/office/word/2016/wordml/cid" xmlns:w16se="http://schemas.microsoft.com/office/word/2015/wordml/symex" mc:Ignorable="w14 w15 w16se w16cid">
   <w:docDefaults>
     <w:rPrDefault>
       <w:rPr>
@@ -5228,7 +5021,7 @@
       </w:pPr>
     </w:pPrDefault>
   </w:docDefaults>
-  <w:latentStyles w:defLockedState="0" w:defUIPriority="99" w:defSemiHidden="0" w:defUnhideWhenUsed="0" w:defQFormat="0" w:count="371">
+  <w:latentStyles w:defLockedState="0" w:defUIPriority="99" w:defSemiHidden="0" w:defUnhideWhenUsed="0" w:defQFormat="0" w:count="375">
     <w:lsdException w:name="Normal" w:uiPriority="0" w:qFormat="1"/>
     <w:lsdException w:name="heading 1" w:uiPriority="9" w:qFormat="1"/>
     <w:lsdException w:name="heading 2" w:semiHidden="1" w:uiPriority="9" w:unhideWhenUsed="1" w:qFormat="1"/>
@@ -5334,7 +5127,6 @@
     <w:lsdException w:name="HTML Sample" w:semiHidden="1" w:unhideWhenUsed="1"/>
     <w:lsdException w:name="HTML Typewriter" w:semiHidden="1" w:unhideWhenUsed="1"/>
     <w:lsdException w:name="HTML Variable" w:semiHidden="1" w:unhideWhenUsed="1"/>
-    <w:lsdException w:name="Normal Table" w:semiHidden="1" w:unhideWhenUsed="1"/>
     <w:lsdException w:name="annotation subject" w:semiHidden="1" w:unhideWhenUsed="1"/>
     <w:lsdException w:name="No List" w:semiHidden="1" w:unhideWhenUsed="1"/>
     <w:lsdException w:name="Outline List 1" w:semiHidden="1" w:unhideWhenUsed="1"/>
@@ -5378,10 +5170,8 @@
     <w:lsdException w:name="Table Elegant" w:semiHidden="1" w:unhideWhenUsed="1"/>
     <w:lsdException w:name="Table Professional" w:semiHidden="1" w:unhideWhenUsed="1"/>
     <w:lsdException w:name="Table Subtle 1" w:semiHidden="1" w:unhideWhenUsed="1"/>
-    <w:lsdException w:name="Table Subtle 2" w:semiHidden="1" w:unhideWhenUsed="1"/>
     <w:lsdException w:name="Table Web 1" w:semiHidden="1" w:unhideWhenUsed="1"/>
     <w:lsdException w:name="Table Web 2" w:semiHidden="1" w:unhideWhenUsed="1"/>
-    <w:lsdException w:name="Table Web 3" w:semiHidden="1" w:unhideWhenUsed="1"/>
     <w:lsdException w:name="Balloon Text" w:semiHidden="1" w:unhideWhenUsed="1"/>
     <w:lsdException w:name="Table Grid" w:uiPriority="59"/>
     <w:lsdException w:name="Table Theme" w:semiHidden="1" w:unhideWhenUsed="1"/>
@@ -5600,6 +5390,10 @@
     <w:lsdException w:name="List Table 5 Dark Accent 6" w:uiPriority="50"/>
     <w:lsdException w:name="List Table 6 Colorful Accent 6" w:uiPriority="51"/>
     <w:lsdException w:name="List Table 7 Colorful Accent 6" w:uiPriority="52"/>
+    <w:lsdException w:name="Mention" w:semiHidden="1" w:unhideWhenUsed="1"/>
+    <w:lsdException w:name="Smart Hyperlink" w:semiHidden="1" w:unhideWhenUsed="1"/>
+    <w:lsdException w:name="Hashtag" w:semiHidden="1" w:unhideWhenUsed="1"/>
+    <w:lsdException w:name="Unresolved Mention" w:semiHidden="1" w:unhideWhenUsed="1"/>
   </w:latentStyles>
   <w:style w:type="paragraph" w:default="1" w:styleId="a">
     <w:name w:val="Normal"/>
@@ -6135,7 +5929,7 @@
 </file>
 
 <file path=customXml/itemProps1.xml><?xml version="1.0" encoding="utf-8"?>
-<ds:datastoreItem xmlns:ds="http://schemas.openxmlformats.org/officeDocument/2006/customXml" ds:itemID="{5001F7DD-7201-4BD2-97DE-52837AB9F001}">
+<ds:datastoreItem xmlns:ds="http://schemas.openxmlformats.org/officeDocument/2006/customXml" ds:itemID="{5BEEA975-02F2-4ADF-9B71-D08CED56D257}">
   <ds:schemaRefs>
     <ds:schemaRef ds:uri="http://schemas.openxmlformats.org/officeDocument/2006/bibliography"/>
   </ds:schemaRefs>

</xml_diff>